<commit_message>
add the figure about J(cost func.)
</commit_message>
<xml_diff>
--- a/HW2/104303206_HW2.docx
+++ b/HW2/104303206_HW2.docx
@@ -203,7 +203,7 @@
             <m:sty m:val="p"/>
           </m:rPr>
           <w:rPr>
-            <w:rFonts w:ascii="Cambria Math" w:hAnsiTheme="minorEastAsia" w:cs="Courier New"/>
+            <w:rFonts w:asciiTheme="minorEastAsia" w:hAnsiTheme="minorEastAsia" w:cs="Courier New"/>
             <w:kern w:val="0"/>
             <w:szCs w:val="24"/>
           </w:rPr>
@@ -293,7 +293,7 @@
                   <m:sty m:val="p"/>
                 </m:rPr>
                 <w:rPr>
-                  <w:rFonts w:asciiTheme="minorEastAsia" w:eastAsia="MS Mincho" w:hAnsi="MS Mincho" w:cs="MS Mincho" w:hint="eastAsia"/>
+                  <w:rFonts w:asciiTheme="minorEastAsia" w:eastAsia="MS Mincho" w:hAnsiTheme="minorEastAsia" w:cs="MS Mincho" w:hint="eastAsia"/>
                   <w:kern w:val="0"/>
                   <w:szCs w:val="24"/>
                 </w:rPr>
@@ -488,7 +488,7 @@
             <m:sty m:val="p"/>
           </m:rPr>
           <w:rPr>
-            <w:rFonts w:ascii="Cambria Math" w:hAnsiTheme="minorEastAsia" w:cs="Courier New"/>
+            <w:rFonts w:asciiTheme="minorEastAsia" w:hAnsiTheme="minorEastAsia" w:cs="Courier New"/>
             <w:kern w:val="0"/>
             <w:szCs w:val="24"/>
           </w:rPr>
@@ -510,7 +510,7 @@
             <m:sty m:val="p"/>
           </m:rPr>
           <w:rPr>
-            <w:rFonts w:ascii="Cambria Math" w:hAnsi="Cambria Math" w:cs="Courier New"/>
+            <w:rFonts w:asciiTheme="minorEastAsia" w:hAnsi="Cambria Math" w:cs="Courier New"/>
             <w:kern w:val="0"/>
             <w:szCs w:val="24"/>
           </w:rPr>
@@ -532,7 +532,7 @@
             <m:sty m:val="p"/>
           </m:rPr>
           <w:rPr>
-            <w:rFonts w:ascii="Cambria Math" w:hAnsi="Cambria Math" w:cs="Courier New"/>
+            <w:rFonts w:asciiTheme="minorEastAsia" w:hAnsi="Cambria Math" w:cs="Courier New"/>
             <w:kern w:val="0"/>
             <w:szCs w:val="24"/>
           </w:rPr>
@@ -584,7 +584,7 @@
                   <m:sty m:val="p"/>
                 </m:rPr>
                 <w:rPr>
-                  <w:rFonts w:ascii="Cambria Math" w:hAnsiTheme="minorEastAsia" w:cs="Courier New"/>
+                  <w:rFonts w:asciiTheme="minorEastAsia" w:hAnsiTheme="minorEastAsia" w:cs="Courier New"/>
                   <w:kern w:val="0"/>
                   <w:szCs w:val="24"/>
                 </w:rPr>
@@ -597,7 +597,7 @@
                   <m:sty m:val="p"/>
                 </m:rPr>
                 <w:rPr>
-                  <w:rFonts w:asciiTheme="minorEastAsia" w:eastAsia="MS Mincho" w:hAnsi="MS Mincho" w:cs="MS Mincho" w:hint="eastAsia"/>
+                  <w:rFonts w:asciiTheme="minorEastAsia" w:eastAsia="MS Mincho" w:hAnsiTheme="minorEastAsia" w:cs="MS Mincho" w:hint="eastAsia"/>
                   <w:kern w:val="0"/>
                   <w:szCs w:val="24"/>
                 </w:rPr>
@@ -647,7 +647,7 @@
                   <m:sty m:val="p"/>
                 </m:rPr>
                 <w:rPr>
-                  <w:rFonts w:ascii="Cambria Math" w:hAnsiTheme="minorEastAsia" w:cs="Courier New"/>
+                  <w:rFonts w:asciiTheme="minorEastAsia" w:hAnsiTheme="minorEastAsia" w:cs="Courier New"/>
                   <w:kern w:val="0"/>
                   <w:szCs w:val="24"/>
                 </w:rPr>
@@ -825,14 +825,16 @@
         <w:rPr>
           <w:rFonts w:asciiTheme="minorEastAsia" w:hAnsiTheme="minorEastAsia" w:cs="Arial"/>
           <w:color w:val="000000"/>
-          <w:szCs w:val="24"/>
+          <w:sz w:val="20"/>
+          <w:szCs w:val="20"/>
         </w:rPr>
       </w:pPr>
       <w:r>
         <w:rPr>
           <w:rFonts w:asciiTheme="minorEastAsia" w:hAnsiTheme="minorEastAsia" w:cs="Arial" w:hint="eastAsia"/>
           <w:color w:val="000000"/>
-          <w:szCs w:val="24"/>
+          <w:sz w:val="20"/>
+          <w:szCs w:val="20"/>
         </w:rPr>
         <w:t>初始值</w:t>
       </w:r>
@@ -840,7 +842,8 @@
         <w:rPr>
           <w:rFonts w:asciiTheme="minorEastAsia" w:hAnsiTheme="minorEastAsia" w:cs="Arial"/>
           <w:color w:val="000000"/>
-          <w:szCs w:val="24"/>
+          <w:sz w:val="20"/>
+          <w:szCs w:val="20"/>
         </w:rPr>
         <w:t>X</w:t>
       </w:r>
@@ -848,7 +851,8 @@
         <w:rPr>
           <w:rFonts w:asciiTheme="minorEastAsia" w:hAnsiTheme="minorEastAsia" w:cs="Arial"/>
           <w:color w:val="000000"/>
-          <w:szCs w:val="24"/>
+          <w:sz w:val="20"/>
+          <w:szCs w:val="20"/>
           <w:vertAlign w:val="subscript"/>
         </w:rPr>
         <w:t>0</w:t>
@@ -857,7 +861,8 @@
         <w:rPr>
           <w:rFonts w:asciiTheme="minorEastAsia" w:hAnsiTheme="minorEastAsia" w:cs="Arial"/>
           <w:color w:val="000000"/>
-          <w:szCs w:val="24"/>
+          <w:sz w:val="20"/>
+          <w:szCs w:val="20"/>
         </w:rPr>
         <w:t xml:space="preserve"> = [</w:t>
       </w:r>
@@ -866,7 +871,8 @@
         <w:rPr>
           <w:rFonts w:asciiTheme="minorEastAsia" w:hAnsiTheme="minorEastAsia" w:cs="Arial"/>
           <w:color w:val="000000"/>
-          <w:szCs w:val="24"/>
+          <w:sz w:val="20"/>
+          <w:szCs w:val="20"/>
         </w:rPr>
         <w:t>cosθ</w:t>
       </w:r>
@@ -875,7 +881,8 @@
         <w:rPr>
           <w:rFonts w:asciiTheme="minorEastAsia" w:hAnsiTheme="minorEastAsia" w:cs="Arial"/>
           <w:color w:val="000000"/>
-          <w:szCs w:val="24"/>
+          <w:sz w:val="20"/>
+          <w:szCs w:val="20"/>
         </w:rPr>
         <w:t xml:space="preserve">, </w:t>
       </w:r>
@@ -884,7 +891,8 @@
         <w:rPr>
           <w:rFonts w:asciiTheme="minorEastAsia" w:hAnsiTheme="minorEastAsia" w:cs="Arial"/>
           <w:color w:val="000000"/>
-          <w:szCs w:val="24"/>
+          <w:sz w:val="20"/>
+          <w:szCs w:val="20"/>
         </w:rPr>
         <w:t>sinθ</w:t>
       </w:r>
@@ -893,7 +901,8 @@
         <w:rPr>
           <w:rFonts w:asciiTheme="minorEastAsia" w:hAnsiTheme="minorEastAsia" w:cs="Arial"/>
           <w:color w:val="000000"/>
-          <w:szCs w:val="24"/>
+          <w:sz w:val="20"/>
+          <w:szCs w:val="20"/>
         </w:rPr>
         <w:t>]</w:t>
       </w:r>
@@ -901,24 +910,17 @@
         <w:rPr>
           <w:rFonts w:asciiTheme="minorEastAsia" w:hAnsiTheme="minorEastAsia" w:cs="Arial" w:hint="eastAsia"/>
           <w:color w:val="000000"/>
-          <w:szCs w:val="24"/>
+          <w:sz w:val="20"/>
+          <w:szCs w:val="20"/>
         </w:rPr>
         <w:t>*1000，</w:t>
       </w:r>
-    </w:p>
-    <w:p>
-      <w:pPr>
+      <w:r>
         <w:rPr>
           <w:rFonts w:asciiTheme="minorEastAsia" w:hAnsiTheme="minorEastAsia" w:cs="Arial"/>
           <w:color w:val="000000"/>
-          <w:szCs w:val="24"/>
-        </w:rPr>
-      </w:pPr>
-      <w:r>
-        <w:rPr>
-          <w:rFonts w:asciiTheme="minorEastAsia" w:hAnsiTheme="minorEastAsia" w:cs="Arial"/>
-          <w:color w:val="000000"/>
-          <w:szCs w:val="24"/>
+          <w:sz w:val="20"/>
+          <w:szCs w:val="20"/>
         </w:rPr>
         <w:t>θ</w:t>
       </w:r>
@@ -926,10 +928,37 @@
         <w:rPr>
           <w:rFonts w:asciiTheme="minorEastAsia" w:hAnsiTheme="minorEastAsia" w:cs="Arial" w:hint="eastAsia"/>
           <w:color w:val="000000"/>
-          <w:szCs w:val="24"/>
+          <w:sz w:val="20"/>
+          <w:szCs w:val="20"/>
         </w:rPr>
         <w:t>分別為：0,π/4, π/2, 3π/4, π, 5π/4, 3π/2, 7π/4。</w:t>
       </w:r>
+    </w:p>
+    <w:p>
+      <w:pPr>
+        <w:autoSpaceDE w:val="0"/>
+        <w:autoSpaceDN w:val="0"/>
+        <w:adjustRightInd w:val="0"/>
+        <w:spacing w:before="0" w:beforeAutospacing="0" w:after="0" w:afterAutospacing="0"/>
+        <w:rPr>
+          <w:rFonts w:asciiTheme="minorEastAsia" w:hAnsiTheme="minorEastAsia" w:cs="Courier New"/>
+          <w:kern w:val="0"/>
+          <w:szCs w:val="24"/>
+        </w:rPr>
+      </w:pPr>
+    </w:p>
+    <w:p>
+      <w:pPr>
+        <w:autoSpaceDE w:val="0"/>
+        <w:autoSpaceDN w:val="0"/>
+        <w:adjustRightInd w:val="0"/>
+        <w:spacing w:before="0" w:beforeAutospacing="0" w:after="0" w:afterAutospacing="0"/>
+        <w:rPr>
+          <w:rFonts w:asciiTheme="minorEastAsia" w:hAnsiTheme="minorEastAsia" w:cs="Courier New"/>
+          <w:kern w:val="0"/>
+          <w:szCs w:val="24"/>
+        </w:rPr>
+      </w:pPr>
     </w:p>
     <w:p>
       <w:pPr>
@@ -1163,7 +1192,7 @@
                 <m:sty m:val="p"/>
               </m:rPr>
               <w:rPr>
-                <w:rFonts w:ascii="Cambria Math" w:hAnsi="Cambria Math" w:cs="Courier New"/>
+                <w:rFonts w:asciiTheme="minorEastAsia" w:hAnsi="Cambria Math" w:cs="Courier New"/>
                 <w:kern w:val="0"/>
                 <w:szCs w:val="24"/>
               </w:rPr>
@@ -3199,7 +3228,7 @@
                   <m:sty m:val="p"/>
                 </m:rPr>
                 <w:rPr>
-                  <w:rFonts w:asciiTheme="minorEastAsia" w:eastAsia="MS Mincho" w:hAnsi="MS Mincho" w:cs="MS Mincho" w:hint="eastAsia"/>
+                  <w:rFonts w:asciiTheme="minorEastAsia" w:eastAsia="MS Mincho" w:hAnsiTheme="minorEastAsia" w:cs="MS Mincho" w:hint="eastAsia"/>
                   <w:kern w:val="0"/>
                   <w:szCs w:val="24"/>
                 </w:rPr>
@@ -3363,7 +3392,7 @@
                   <m:sty m:val="p"/>
                 </m:rPr>
                 <w:rPr>
-                  <w:rFonts w:asciiTheme="minorEastAsia" w:eastAsia="MS Mincho" w:hAnsi="MS Mincho" w:cs="MS Mincho" w:hint="eastAsia"/>
+                  <w:rFonts w:asciiTheme="minorEastAsia" w:eastAsia="MS Mincho" w:hAnsiTheme="minorEastAsia" w:cs="MS Mincho" w:hint="eastAsia"/>
                   <w:kern w:val="0"/>
                   <w:szCs w:val="24"/>
                 </w:rPr>
@@ -4039,7 +4068,7 @@
           <w:kern w:val="0"/>
           <w:szCs w:val="24"/>
         </w:rPr>
-        <w:t>@@</w:t>
+        <w:t>，不同初值皆收斂到原點，系統穩定。</w:t>
       </w:r>
     </w:p>
     <w:p>
@@ -4103,14 +4132,16 @@
         <w:rPr>
           <w:rFonts w:asciiTheme="minorEastAsia" w:hAnsiTheme="minorEastAsia" w:cs="Arial"/>
           <w:color w:val="000000"/>
-          <w:szCs w:val="24"/>
+          <w:sz w:val="20"/>
+          <w:szCs w:val="20"/>
         </w:rPr>
       </w:pPr>
       <w:r>
         <w:rPr>
           <w:rFonts w:asciiTheme="minorEastAsia" w:hAnsiTheme="minorEastAsia" w:cs="Arial" w:hint="eastAsia"/>
           <w:color w:val="000000"/>
-          <w:szCs w:val="24"/>
+          <w:sz w:val="20"/>
+          <w:szCs w:val="20"/>
         </w:rPr>
         <w:t>初始值</w:t>
       </w:r>
@@ -4118,7 +4149,8 @@
         <w:rPr>
           <w:rFonts w:asciiTheme="minorEastAsia" w:hAnsiTheme="minorEastAsia" w:cs="Arial"/>
           <w:color w:val="000000"/>
-          <w:szCs w:val="24"/>
+          <w:sz w:val="20"/>
+          <w:szCs w:val="20"/>
         </w:rPr>
         <w:t>X</w:t>
       </w:r>
@@ -4126,7 +4158,8 @@
         <w:rPr>
           <w:rFonts w:asciiTheme="minorEastAsia" w:hAnsiTheme="minorEastAsia" w:cs="Arial"/>
           <w:color w:val="000000"/>
-          <w:szCs w:val="24"/>
+          <w:sz w:val="20"/>
+          <w:szCs w:val="20"/>
           <w:vertAlign w:val="subscript"/>
         </w:rPr>
         <w:t>0</w:t>
@@ -4135,7 +4168,8 @@
         <w:rPr>
           <w:rFonts w:asciiTheme="minorEastAsia" w:hAnsiTheme="minorEastAsia" w:cs="Arial"/>
           <w:color w:val="000000"/>
-          <w:szCs w:val="24"/>
+          <w:sz w:val="20"/>
+          <w:szCs w:val="20"/>
         </w:rPr>
         <w:t xml:space="preserve"> = [</w:t>
       </w:r>
@@ -4144,7 +4178,8 @@
         <w:rPr>
           <w:rFonts w:asciiTheme="minorEastAsia" w:hAnsiTheme="minorEastAsia" w:cs="Arial"/>
           <w:color w:val="000000"/>
-          <w:szCs w:val="24"/>
+          <w:sz w:val="20"/>
+          <w:szCs w:val="20"/>
         </w:rPr>
         <w:t>cosθ</w:t>
       </w:r>
@@ -4153,7 +4188,8 @@
         <w:rPr>
           <w:rFonts w:asciiTheme="minorEastAsia" w:hAnsiTheme="minorEastAsia" w:cs="Arial"/>
           <w:color w:val="000000"/>
-          <w:szCs w:val="24"/>
+          <w:sz w:val="20"/>
+          <w:szCs w:val="20"/>
         </w:rPr>
         <w:t xml:space="preserve">, </w:t>
       </w:r>
@@ -4162,7 +4198,8 @@
         <w:rPr>
           <w:rFonts w:asciiTheme="minorEastAsia" w:hAnsiTheme="minorEastAsia" w:cs="Arial"/>
           <w:color w:val="000000"/>
-          <w:szCs w:val="24"/>
+          <w:sz w:val="20"/>
+          <w:szCs w:val="20"/>
         </w:rPr>
         <w:t>sinθ</w:t>
       </w:r>
@@ -4171,7 +4208,8 @@
         <w:rPr>
           <w:rFonts w:asciiTheme="minorEastAsia" w:hAnsiTheme="minorEastAsia" w:cs="Arial"/>
           <w:color w:val="000000"/>
-          <w:szCs w:val="24"/>
+          <w:sz w:val="20"/>
+          <w:szCs w:val="20"/>
         </w:rPr>
         <w:t>]</w:t>
       </w:r>
@@ -4179,163 +4217,390 @@
         <w:rPr>
           <w:rFonts w:asciiTheme="minorEastAsia" w:hAnsiTheme="minorEastAsia" w:cs="Arial" w:hint="eastAsia"/>
           <w:color w:val="000000"/>
-          <w:szCs w:val="24"/>
-        </w:rPr>
-        <w:t>*1000</w:t>
+          <w:sz w:val="20"/>
+          <w:szCs w:val="20"/>
+        </w:rPr>
+        <w:t>*1000，</w:t>
+      </w:r>
+      <w:r>
+        <w:rPr>
+          <w:rFonts w:asciiTheme="minorEastAsia" w:hAnsiTheme="minorEastAsia" w:cs="Arial"/>
+          <w:color w:val="000000"/>
+          <w:sz w:val="20"/>
+          <w:szCs w:val="20"/>
+        </w:rPr>
+        <w:t>θ</w:t>
       </w:r>
       <w:r>
         <w:rPr>
           <w:rFonts w:asciiTheme="minorEastAsia" w:hAnsiTheme="minorEastAsia" w:cs="Arial" w:hint="eastAsia"/>
           <w:color w:val="000000"/>
-          <w:szCs w:val="24"/>
-        </w:rPr>
-        <w:t>0</w:t>
-      </w:r>
-      <w:r>
-        <w:rPr>
-          <w:rFonts w:asciiTheme="minorEastAsia" w:hAnsiTheme="minorEastAsia" w:cs="Arial" w:hint="eastAsia"/>
-          <w:color w:val="000000"/>
+          <w:sz w:val="20"/>
+          <w:szCs w:val="20"/>
+        </w:rPr>
+        <w:t>分別為：0,π/4, π/2, 3π/4, π, 5π/4, 3π/2, 7π/4。</w:t>
+      </w:r>
+    </w:p>
+    <w:p>
+      <w:pPr>
+        <w:autoSpaceDE w:val="0"/>
+        <w:autoSpaceDN w:val="0"/>
+        <w:adjustRightInd w:val="0"/>
+        <w:spacing w:before="0" w:beforeAutospacing="0" w:after="0" w:afterAutospacing="0"/>
+        <w:rPr>
+          <w:rFonts w:asciiTheme="minorEastAsia" w:hAnsiTheme="minorEastAsia" w:cs="Courier New"/>
+          <w:kern w:val="0"/>
+          <w:szCs w:val="24"/>
+        </w:rPr>
+      </w:pPr>
+    </w:p>
+    <w:p>
+      <w:pPr>
+        <w:autoSpaceDE w:val="0"/>
+        <w:autoSpaceDN w:val="0"/>
+        <w:adjustRightInd w:val="0"/>
+        <w:spacing w:before="0" w:beforeAutospacing="0" w:after="0" w:afterAutospacing="0"/>
+        <w:rPr>
+          <w:rFonts w:asciiTheme="minorEastAsia" w:hAnsiTheme="minorEastAsia" w:cs="Courier New"/>
+          <w:kern w:val="0"/>
+          <w:szCs w:val="24"/>
+        </w:rPr>
+      </w:pPr>
+    </w:p>
+    <w:p>
+      <w:pPr>
+        <w:autoSpaceDE w:val="0"/>
+        <w:autoSpaceDN w:val="0"/>
+        <w:adjustRightInd w:val="0"/>
+        <w:spacing w:before="0" w:beforeAutospacing="0" w:after="0" w:afterAutospacing="0"/>
+        <w:rPr>
+          <w:rFonts w:asciiTheme="minorEastAsia" w:hAnsiTheme="minorEastAsia" w:cs="Courier New"/>
+          <w:kern w:val="0"/>
+          <w:szCs w:val="24"/>
+        </w:rPr>
+      </w:pPr>
+    </w:p>
+    <w:p>
+      <w:pPr>
+        <w:autoSpaceDE w:val="0"/>
+        <w:autoSpaceDN w:val="0"/>
+        <w:adjustRightInd w:val="0"/>
+        <w:spacing w:before="0" w:beforeAutospacing="0" w:after="0" w:afterAutospacing="0"/>
+        <w:rPr>
+          <w:rFonts w:asciiTheme="minorEastAsia" w:hAnsiTheme="minorEastAsia" w:cs="Courier New"/>
+          <w:kern w:val="0"/>
+          <w:szCs w:val="24"/>
+        </w:rPr>
+      </w:pPr>
+    </w:p>
+    <w:p>
+      <w:pPr>
+        <w:autoSpaceDE w:val="0"/>
+        <w:autoSpaceDN w:val="0"/>
+        <w:adjustRightInd w:val="0"/>
+        <w:spacing w:before="0" w:beforeAutospacing="0" w:after="0" w:afterAutospacing="0"/>
+        <w:rPr>
+          <w:rFonts w:asciiTheme="minorEastAsia" w:hAnsiTheme="minorEastAsia" w:cs="Courier New"/>
+          <w:kern w:val="0"/>
+          <w:szCs w:val="24"/>
+        </w:rPr>
+      </w:pPr>
+    </w:p>
+    <w:p>
+      <w:pPr>
+        <w:autoSpaceDE w:val="0"/>
+        <w:autoSpaceDN w:val="0"/>
+        <w:adjustRightInd w:val="0"/>
+        <w:spacing w:before="0" w:beforeAutospacing="0" w:after="0" w:afterAutospacing="0"/>
+        <w:rPr>
+          <w:rFonts w:asciiTheme="minorEastAsia" w:hAnsiTheme="minorEastAsia" w:cs="Courier New"/>
+          <w:kern w:val="0"/>
+          <w:szCs w:val="24"/>
+        </w:rPr>
+      </w:pPr>
+    </w:p>
+    <w:p>
+      <w:pPr>
+        <w:autoSpaceDE w:val="0"/>
+        <w:autoSpaceDN w:val="0"/>
+        <w:adjustRightInd w:val="0"/>
+        <w:spacing w:before="0" w:beforeAutospacing="0" w:after="0" w:afterAutospacing="0"/>
+        <w:rPr>
+          <w:rFonts w:asciiTheme="minorEastAsia" w:hAnsiTheme="minorEastAsia" w:cs="Courier New"/>
+          <w:kern w:val="0"/>
+          <w:szCs w:val="24"/>
+        </w:rPr>
+      </w:pPr>
+    </w:p>
+    <w:p>
+      <w:pPr>
+        <w:autoSpaceDE w:val="0"/>
+        <w:autoSpaceDN w:val="0"/>
+        <w:adjustRightInd w:val="0"/>
+        <w:spacing w:before="0" w:beforeAutospacing="0" w:after="0" w:afterAutospacing="0"/>
+        <w:rPr>
+          <w:rFonts w:asciiTheme="minorEastAsia" w:hAnsiTheme="minorEastAsia" w:cs="Courier New"/>
+          <w:kern w:val="0"/>
+          <w:szCs w:val="24"/>
+        </w:rPr>
+      </w:pPr>
+    </w:p>
+    <w:p>
+      <w:pPr>
+        <w:autoSpaceDE w:val="0"/>
+        <w:autoSpaceDN w:val="0"/>
+        <w:adjustRightInd w:val="0"/>
+        <w:spacing w:before="0" w:beforeAutospacing="0" w:after="0" w:afterAutospacing="0"/>
+        <w:rPr>
+          <w:rFonts w:asciiTheme="minorEastAsia" w:hAnsiTheme="minorEastAsia" w:cs="Courier New"/>
+          <w:kern w:val="0"/>
+          <w:szCs w:val="24"/>
+        </w:rPr>
+      </w:pPr>
+    </w:p>
+    <w:p>
+      <w:pPr>
+        <w:autoSpaceDE w:val="0"/>
+        <w:autoSpaceDN w:val="0"/>
+        <w:adjustRightInd w:val="0"/>
+        <w:spacing w:before="0" w:beforeAutospacing="0" w:after="0" w:afterAutospacing="0"/>
+        <w:rPr>
+          <w:rFonts w:asciiTheme="minorEastAsia" w:hAnsiTheme="minorEastAsia" w:cs="Courier New"/>
+          <w:kern w:val="0"/>
+          <w:szCs w:val="24"/>
+        </w:rPr>
+      </w:pPr>
+    </w:p>
+    <w:p>
+      <w:pPr>
+        <w:autoSpaceDE w:val="0"/>
+        <w:autoSpaceDN w:val="0"/>
+        <w:adjustRightInd w:val="0"/>
+        <w:spacing w:before="0" w:beforeAutospacing="0" w:after="0" w:afterAutospacing="0"/>
+        <w:rPr>
+          <w:rFonts w:asciiTheme="minorEastAsia" w:hAnsiTheme="minorEastAsia"/>
+          <w:szCs w:val="24"/>
+        </w:rPr>
+      </w:pPr>
+      <w:r>
+        <w:rPr>
+          <w:rFonts w:asciiTheme="minorEastAsia" w:hAnsiTheme="minorEastAsia" w:cs="Courier New" w:hint="eastAsia"/>
+          <w:kern w:val="0"/>
+          <w:szCs w:val="24"/>
+        </w:rPr>
+        <w:lastRenderedPageBreak/>
+        <w:t>接著討論成本函數，</w:t>
+      </w:r>
+      <w:r>
+        <w:rPr>
+          <w:rFonts w:asciiTheme="minorEastAsia" w:hAnsiTheme="minorEastAsia"/>
+          <w:szCs w:val="24"/>
+        </w:rPr>
+        <w:t xml:space="preserve">J = int_0^inf ( x’*Q*x + u*R*u ) </w:t>
+      </w:r>
+      <w:proofErr w:type="spellStart"/>
+      <w:r>
+        <w:rPr>
+          <w:rFonts w:asciiTheme="minorEastAsia" w:hAnsiTheme="minorEastAsia"/>
+          <w:szCs w:val="24"/>
+        </w:rPr>
+        <w:t>dt</w:t>
+      </w:r>
+      <w:proofErr w:type="spellEnd"/>
+      <w:r>
+        <w:rPr>
+          <w:rFonts w:asciiTheme="minorEastAsia" w:hAnsiTheme="minorEastAsia" w:cs="PMingLiU"/>
           <w:szCs w:val="24"/>
         </w:rPr>
         <w:t>，</w:t>
       </w:r>
-    </w:p>
-    <w:p>
-      <w:pPr>
-        <w:rPr>
-          <w:rFonts w:asciiTheme="minorEastAsia" w:hAnsiTheme="minorEastAsia" w:cs="Arial"/>
-          <w:color w:val="000000"/>
-          <w:szCs w:val="24"/>
-        </w:rPr>
-      </w:pPr>
-      <w:r>
-        <w:rPr>
-          <w:rFonts w:asciiTheme="minorEastAsia" w:hAnsiTheme="minorEastAsia" w:cs="Arial"/>
-          <w:color w:val="000000"/>
-          <w:szCs w:val="24"/>
-        </w:rPr>
-        <w:t>θ</w:t>
-      </w:r>
-      <w:r>
-        <w:rPr>
-          <w:rFonts w:asciiTheme="minorEastAsia" w:hAnsiTheme="minorEastAsia" w:cs="Arial" w:hint="eastAsia"/>
-          <w:color w:val="000000"/>
-          <w:szCs w:val="24"/>
-        </w:rPr>
-        <w:t>分別為：0,π/4, π/2, 3π/4, π, 5π/4, 3π/2, 7π/4。</w:t>
-      </w:r>
-    </w:p>
-    <w:p>
-      <w:pPr>
-        <w:autoSpaceDE w:val="0"/>
-        <w:autoSpaceDN w:val="0"/>
-        <w:adjustRightInd w:val="0"/>
-        <w:spacing w:before="0" w:beforeAutospacing="0" w:after="0" w:afterAutospacing="0"/>
-        <w:rPr>
-          <w:rFonts w:asciiTheme="minorEastAsia" w:hAnsiTheme="minorEastAsia" w:cs="Courier New"/>
-          <w:kern w:val="0"/>
-          <w:sz w:val="20"/>
-          <w:szCs w:val="20"/>
-        </w:rPr>
-      </w:pPr>
-    </w:p>
-    <w:p>
-      <w:pPr>
-        <w:autoSpaceDE w:val="0"/>
-        <w:autoSpaceDN w:val="0"/>
-        <w:adjustRightInd w:val="0"/>
-        <w:spacing w:before="0" w:beforeAutospacing="0" w:after="0" w:afterAutospacing="0"/>
-        <w:rPr>
-          <w:rFonts w:asciiTheme="minorEastAsia" w:hAnsiTheme="minorEastAsia" w:cs="Courier New"/>
-          <w:kern w:val="0"/>
-          <w:sz w:val="20"/>
-          <w:szCs w:val="20"/>
-        </w:rPr>
-      </w:pPr>
-    </w:p>
-    <w:p>
-      <w:pPr>
-        <w:autoSpaceDE w:val="0"/>
-        <w:autoSpaceDN w:val="0"/>
-        <w:adjustRightInd w:val="0"/>
-        <w:spacing w:before="0" w:beforeAutospacing="0" w:after="0" w:afterAutospacing="0"/>
-        <w:rPr>
-          <w:rFonts w:asciiTheme="minorEastAsia" w:hAnsiTheme="minorEastAsia" w:cs="Courier New"/>
-          <w:kern w:val="0"/>
-          <w:sz w:val="20"/>
-          <w:szCs w:val="20"/>
-        </w:rPr>
-      </w:pPr>
-    </w:p>
-    <w:p>
-      <w:pPr>
-        <w:autoSpaceDE w:val="0"/>
-        <w:autoSpaceDN w:val="0"/>
-        <w:adjustRightInd w:val="0"/>
-        <w:spacing w:before="0" w:beforeAutospacing="0" w:after="0" w:afterAutospacing="0"/>
-        <w:rPr>
-          <w:rFonts w:asciiTheme="minorEastAsia" w:hAnsiTheme="minorEastAsia" w:cs="Courier New"/>
-          <w:kern w:val="0"/>
-          <w:sz w:val="20"/>
-          <w:szCs w:val="20"/>
-        </w:rPr>
-      </w:pPr>
-    </w:p>
-    <w:p>
-      <w:pPr>
-        <w:autoSpaceDE w:val="0"/>
-        <w:autoSpaceDN w:val="0"/>
-        <w:adjustRightInd w:val="0"/>
-        <w:spacing w:before="0" w:beforeAutospacing="0" w:after="0" w:afterAutospacing="0"/>
-        <w:rPr>
-          <w:rFonts w:asciiTheme="minorEastAsia" w:hAnsiTheme="minorEastAsia" w:cs="Courier New"/>
-          <w:kern w:val="0"/>
-          <w:sz w:val="20"/>
-          <w:szCs w:val="20"/>
-        </w:rPr>
-      </w:pPr>
-    </w:p>
-    <w:p>
-      <w:pPr>
-        <w:autoSpaceDE w:val="0"/>
-        <w:autoSpaceDN w:val="0"/>
-        <w:adjustRightInd w:val="0"/>
-        <w:spacing w:before="0" w:beforeAutospacing="0" w:after="0" w:afterAutospacing="0"/>
-        <w:rPr>
-          <w:rFonts w:asciiTheme="minorEastAsia" w:hAnsiTheme="minorEastAsia" w:cs="Courier New"/>
-          <w:kern w:val="0"/>
-          <w:sz w:val="20"/>
-          <w:szCs w:val="20"/>
-        </w:rPr>
-      </w:pPr>
-    </w:p>
-    <w:p>
-      <w:pPr>
-        <w:autoSpaceDE w:val="0"/>
-        <w:autoSpaceDN w:val="0"/>
-        <w:adjustRightInd w:val="0"/>
-        <w:spacing w:before="0" w:beforeAutospacing="0" w:after="0" w:afterAutospacing="0"/>
-        <w:rPr>
-          <w:rFonts w:asciiTheme="minorEastAsia" w:hAnsiTheme="minorEastAsia" w:cs="Courier New"/>
-          <w:kern w:val="0"/>
-          <w:sz w:val="20"/>
-          <w:szCs w:val="20"/>
-        </w:rPr>
-      </w:pPr>
-    </w:p>
-    <w:p>
-      <w:pPr>
-        <w:autoSpaceDE w:val="0"/>
-        <w:autoSpaceDN w:val="0"/>
-        <w:adjustRightInd w:val="0"/>
-        <w:spacing w:before="0" w:beforeAutospacing="0" w:after="0" w:afterAutospacing="0"/>
-        <w:rPr>
-          <w:rFonts w:asciiTheme="minorEastAsia" w:hAnsiTheme="minorEastAsia" w:cs="Courier New"/>
-          <w:kern w:val="0"/>
-          <w:sz w:val="20"/>
-          <w:szCs w:val="20"/>
-        </w:rPr>
-      </w:pPr>
+      <w:r>
+        <w:rPr>
+          <w:rFonts w:asciiTheme="minorEastAsia" w:hAnsiTheme="minorEastAsia"/>
+          <w:szCs w:val="24"/>
+        </w:rPr>
+        <w:t>Q= I,  R=1</w:t>
+      </w:r>
+      <w:r>
+        <w:rPr>
+          <w:rFonts w:asciiTheme="minorEastAsia" w:hAnsiTheme="minorEastAsia" w:hint="eastAsia"/>
+          <w:szCs w:val="24"/>
+        </w:rPr>
+        <w:t>。</w:t>
+      </w:r>
+    </w:p>
+    <w:p>
+      <w:pPr>
+        <w:autoSpaceDE w:val="0"/>
+        <w:autoSpaceDN w:val="0"/>
+        <w:adjustRightInd w:val="0"/>
+        <w:spacing w:before="0" w:beforeAutospacing="0" w:after="0" w:afterAutospacing="0"/>
+        <w:rPr>
+          <w:rFonts w:asciiTheme="minorEastAsia" w:hAnsiTheme="minorEastAsia"/>
+          <w:szCs w:val="24"/>
+        </w:rPr>
+      </w:pPr>
+      <w:r>
+        <w:rPr>
+          <w:rFonts w:asciiTheme="minorEastAsia" w:hAnsiTheme="minorEastAsia" w:hint="eastAsia"/>
+          <w:szCs w:val="24"/>
+        </w:rPr>
+        <w:t>第一題算出之K，在不同初值下的之成本變化。</w:t>
+      </w:r>
+    </w:p>
+    <w:p>
+      <w:pPr>
+        <w:autoSpaceDE w:val="0"/>
+        <w:autoSpaceDN w:val="0"/>
+        <w:adjustRightInd w:val="0"/>
+        <w:spacing w:before="0" w:beforeAutospacing="0" w:after="0" w:afterAutospacing="0"/>
+        <w:rPr>
+          <w:rFonts w:asciiTheme="minorEastAsia" w:hAnsiTheme="minorEastAsia"/>
+          <w:szCs w:val="24"/>
+        </w:rPr>
+      </w:pPr>
+      <w:r>
+        <w:rPr>
+          <w:rFonts w:asciiTheme="minorEastAsia" w:hAnsiTheme="minorEastAsia"/>
+          <w:noProof/>
+          <w:szCs w:val="24"/>
+        </w:rPr>
+        <w:drawing>
+          <wp:inline distT="0" distB="0" distL="0" distR="0">
+            <wp:extent cx="5274310" cy="3956050"/>
+            <wp:effectExtent l="19050" t="0" r="2540" b="0"/>
+            <wp:docPr id="4" name="圖片 3" descr="J_withoutOptimal.jpg"/>
+            <wp:cNvGraphicFramePr>
+              <a:graphicFrameLocks xmlns:a="http://schemas.openxmlformats.org/drawingml/2006/main" noChangeAspect="1"/>
+            </wp:cNvGraphicFramePr>
+            <a:graphic xmlns:a="http://schemas.openxmlformats.org/drawingml/2006/main">
+              <a:graphicData uri="http://schemas.openxmlformats.org/drawingml/2006/picture">
+                <pic:pic xmlns:pic="http://schemas.openxmlformats.org/drawingml/2006/picture">
+                  <pic:nvPicPr>
+                    <pic:cNvPr id="0" name="J_withoutOptimal.jpg"/>
+                    <pic:cNvPicPr/>
+                  </pic:nvPicPr>
+                  <pic:blipFill>
+                    <a:blip r:embed="rId9" cstate="print"/>
+                    <a:stretch>
+                      <a:fillRect/>
+                    </a:stretch>
+                  </pic:blipFill>
+                  <pic:spPr>
+                    <a:xfrm>
+                      <a:off x="0" y="0"/>
+                      <a:ext cx="5274310" cy="3956050"/>
+                    </a:xfrm>
+                    <a:prstGeom prst="rect">
+                      <a:avLst/>
+                    </a:prstGeom>
+                  </pic:spPr>
+                </pic:pic>
+              </a:graphicData>
+            </a:graphic>
+          </wp:inline>
+        </w:drawing>
+      </w:r>
+    </w:p>
+    <w:p>
+      <w:pPr>
+        <w:autoSpaceDE w:val="0"/>
+        <w:autoSpaceDN w:val="0"/>
+        <w:adjustRightInd w:val="0"/>
+        <w:spacing w:before="0" w:beforeAutospacing="0" w:after="0" w:afterAutospacing="0"/>
+        <w:rPr>
+          <w:rFonts w:asciiTheme="minorEastAsia" w:hAnsiTheme="minorEastAsia" w:cs="Courier New"/>
+          <w:kern w:val="0"/>
+          <w:szCs w:val="24"/>
+        </w:rPr>
+      </w:pPr>
+      <w:r>
+        <w:rPr>
+          <w:rFonts w:asciiTheme="minorEastAsia" w:hAnsiTheme="minorEastAsia" w:cs="Courier New" w:hint="eastAsia"/>
+          <w:kern w:val="0"/>
+          <w:szCs w:val="24"/>
+        </w:rPr>
+        <w:t>最佳化</w:t>
+      </w:r>
+      <w:r>
+        <w:rPr>
+          <w:rFonts w:asciiTheme="minorEastAsia" w:hAnsiTheme="minorEastAsia" w:cs="Courier New" w:hint="eastAsia"/>
+          <w:kern w:val="0"/>
+          <w:szCs w:val="24"/>
+        </w:rPr>
+        <w:t>的</w:t>
+      </w:r>
+      <w:r>
+        <w:rPr>
+          <w:rFonts w:asciiTheme="minorEastAsia" w:hAnsiTheme="minorEastAsia" w:cs="Courier New" w:hint="eastAsia"/>
+          <w:kern w:val="0"/>
+          <w:szCs w:val="24"/>
+        </w:rPr>
+        <w:t>K</w:t>
+      </w:r>
+      <w:r>
+        <w:rPr>
+          <w:rFonts w:asciiTheme="minorEastAsia" w:hAnsiTheme="minorEastAsia" w:hint="eastAsia"/>
+          <w:szCs w:val="24"/>
+        </w:rPr>
+        <w:t>，在不同初值下的之成本變化。</w:t>
+      </w:r>
+    </w:p>
+    <w:p>
+      <w:pPr>
+        <w:autoSpaceDE w:val="0"/>
+        <w:autoSpaceDN w:val="0"/>
+        <w:adjustRightInd w:val="0"/>
+        <w:spacing w:before="0" w:beforeAutospacing="0" w:after="0" w:afterAutospacing="0"/>
+        <w:rPr>
+          <w:rFonts w:asciiTheme="minorEastAsia" w:hAnsiTheme="minorEastAsia" w:cs="Courier New"/>
+          <w:kern w:val="0"/>
+          <w:szCs w:val="24"/>
+        </w:rPr>
+      </w:pPr>
+      <w:r>
+        <w:rPr>
+          <w:rFonts w:asciiTheme="minorEastAsia" w:hAnsiTheme="minorEastAsia" w:cs="Courier New"/>
+          <w:noProof/>
+          <w:kern w:val="0"/>
+          <w:szCs w:val="24"/>
+        </w:rPr>
+        <w:drawing>
+          <wp:inline distT="0" distB="0" distL="0" distR="0">
+            <wp:extent cx="5274310" cy="3956050"/>
+            <wp:effectExtent l="19050" t="0" r="2540" b="0"/>
+            <wp:docPr id="5" name="圖片 4" descr="J_optimal.jpg"/>
+            <wp:cNvGraphicFramePr>
+              <a:graphicFrameLocks xmlns:a="http://schemas.openxmlformats.org/drawingml/2006/main" noChangeAspect="1"/>
+            </wp:cNvGraphicFramePr>
+            <a:graphic xmlns:a="http://schemas.openxmlformats.org/drawingml/2006/main">
+              <a:graphicData uri="http://schemas.openxmlformats.org/drawingml/2006/picture">
+                <pic:pic xmlns:pic="http://schemas.openxmlformats.org/drawingml/2006/picture">
+                  <pic:nvPicPr>
+                    <pic:cNvPr id="0" name="J_optimal.jpg"/>
+                    <pic:cNvPicPr/>
+                  </pic:nvPicPr>
+                  <pic:blipFill>
+                    <a:blip r:embed="rId10" cstate="print"/>
+                    <a:stretch>
+                      <a:fillRect/>
+                    </a:stretch>
+                  </pic:blipFill>
+                  <pic:spPr>
+                    <a:xfrm>
+                      <a:off x="0" y="0"/>
+                      <a:ext cx="5274310" cy="3956050"/>
+                    </a:xfrm>
+                    <a:prstGeom prst="rect">
+                      <a:avLst/>
+                    </a:prstGeom>
+                  </pic:spPr>
+                </pic:pic>
+              </a:graphicData>
+            </a:graphic>
+          </wp:inline>
+        </w:drawing>
+      </w:r>
     </w:p>
     <w:p>
       <w:pPr>
@@ -4356,15 +4621,393 @@
           <w:szCs w:val="24"/>
         </w:rPr>
         <w:lastRenderedPageBreak/>
-        <w:t>第三題</w:t>
-      </w:r>
-      <w:r>
-        <w:rPr>
-          <w:rFonts w:asciiTheme="minorEastAsia" w:hAnsiTheme="minorEastAsia" w:cs="Courier New" w:hint="eastAsia"/>
-          <w:kern w:val="0"/>
-          <w:szCs w:val="24"/>
-        </w:rPr>
-        <w:t>程式碼：</w:t>
+        <w:t>將以上兩張圖畫成一張做比較，最佳化控制器</w:t>
+      </w:r>
+      <w:r>
+        <w:rPr>
+          <w:rFonts w:asciiTheme="minorEastAsia" w:hAnsiTheme="minorEastAsia" w:cs="Courier New" w:hint="eastAsia"/>
+          <w:kern w:val="0"/>
+          <w:szCs w:val="24"/>
+        </w:rPr>
+        <w:t>(實線)</w:t>
+      </w:r>
+      <w:r>
+        <w:rPr>
+          <w:rFonts w:asciiTheme="minorEastAsia" w:hAnsiTheme="minorEastAsia" w:cs="Courier New" w:hint="eastAsia"/>
+          <w:kern w:val="0"/>
+          <w:szCs w:val="24"/>
+        </w:rPr>
+        <w:t>的</w:t>
+      </w:r>
+      <w:r>
+        <w:rPr>
+          <w:rFonts w:asciiTheme="minorEastAsia" w:hAnsiTheme="minorEastAsia" w:cs="Courier New" w:hint="eastAsia"/>
+          <w:kern w:val="0"/>
+          <w:szCs w:val="24"/>
+        </w:rPr>
+        <w:t>成本遠低於另一個</w:t>
+      </w:r>
+      <w:r>
+        <w:rPr>
+          <w:rFonts w:asciiTheme="minorEastAsia" w:hAnsiTheme="minorEastAsia" w:cs="Courier New" w:hint="eastAsia"/>
+          <w:kern w:val="0"/>
+          <w:szCs w:val="24"/>
+        </w:rPr>
+        <w:t>(虛線)</w:t>
+      </w:r>
+      <w:r>
+        <w:rPr>
+          <w:rFonts w:asciiTheme="minorEastAsia" w:hAnsiTheme="minorEastAsia" w:cs="Courier New" w:hint="eastAsia"/>
+          <w:kern w:val="0"/>
+          <w:szCs w:val="24"/>
+        </w:rPr>
+        <w:t>，在圖中幾乎看不到了</w:t>
+      </w:r>
+      <w:r>
+        <w:rPr>
+          <w:rFonts w:asciiTheme="minorEastAsia" w:hAnsiTheme="minorEastAsia" w:cs="Courier New" w:hint="eastAsia"/>
+          <w:kern w:val="0"/>
+          <w:szCs w:val="24"/>
+        </w:rPr>
+        <w:t>。</w:t>
+      </w:r>
+    </w:p>
+    <w:p>
+      <w:pPr>
+        <w:autoSpaceDE w:val="0"/>
+        <w:autoSpaceDN w:val="0"/>
+        <w:adjustRightInd w:val="0"/>
+        <w:spacing w:before="0" w:beforeAutospacing="0" w:after="0" w:afterAutospacing="0"/>
+        <w:rPr>
+          <w:rFonts w:asciiTheme="minorEastAsia" w:hAnsiTheme="minorEastAsia" w:cs="Courier New"/>
+          <w:kern w:val="0"/>
+          <w:szCs w:val="24"/>
+        </w:rPr>
+      </w:pPr>
+      <w:r>
+        <w:rPr>
+          <w:rFonts w:asciiTheme="minorEastAsia" w:hAnsiTheme="minorEastAsia" w:cs="Courier New"/>
+          <w:noProof/>
+          <w:kern w:val="0"/>
+          <w:szCs w:val="24"/>
+        </w:rPr>
+        <w:drawing>
+          <wp:inline distT="0" distB="0" distL="0" distR="0">
+            <wp:extent cx="5274310" cy="3956050"/>
+            <wp:effectExtent l="19050" t="0" r="2540" b="0"/>
+            <wp:docPr id="6" name="圖片 5" descr="J.jpg"/>
+            <wp:cNvGraphicFramePr>
+              <a:graphicFrameLocks xmlns:a="http://schemas.openxmlformats.org/drawingml/2006/main" noChangeAspect="1"/>
+            </wp:cNvGraphicFramePr>
+            <a:graphic xmlns:a="http://schemas.openxmlformats.org/drawingml/2006/main">
+              <a:graphicData uri="http://schemas.openxmlformats.org/drawingml/2006/picture">
+                <pic:pic xmlns:pic="http://schemas.openxmlformats.org/drawingml/2006/picture">
+                  <pic:nvPicPr>
+                    <pic:cNvPr id="0" name="J.jpg"/>
+                    <pic:cNvPicPr/>
+                  </pic:nvPicPr>
+                  <pic:blipFill>
+                    <a:blip r:embed="rId11" cstate="print"/>
+                    <a:stretch>
+                      <a:fillRect/>
+                    </a:stretch>
+                  </pic:blipFill>
+                  <pic:spPr>
+                    <a:xfrm>
+                      <a:off x="0" y="0"/>
+                      <a:ext cx="5274310" cy="3956050"/>
+                    </a:xfrm>
+                    <a:prstGeom prst="rect">
+                      <a:avLst/>
+                    </a:prstGeom>
+                  </pic:spPr>
+                </pic:pic>
+              </a:graphicData>
+            </a:graphic>
+          </wp:inline>
+        </w:drawing>
+      </w:r>
+    </w:p>
+    <w:p>
+      <w:pPr>
+        <w:autoSpaceDE w:val="0"/>
+        <w:autoSpaceDN w:val="0"/>
+        <w:adjustRightInd w:val="0"/>
+        <w:spacing w:before="0" w:beforeAutospacing="0" w:after="0" w:afterAutospacing="0"/>
+        <w:rPr>
+          <w:rFonts w:asciiTheme="minorEastAsia" w:hAnsiTheme="minorEastAsia" w:cs="Courier New"/>
+          <w:kern w:val="0"/>
+          <w:sz w:val="20"/>
+          <w:szCs w:val="20"/>
+        </w:rPr>
+      </w:pPr>
+    </w:p>
+    <w:p>
+      <w:pPr>
+        <w:autoSpaceDE w:val="0"/>
+        <w:autoSpaceDN w:val="0"/>
+        <w:adjustRightInd w:val="0"/>
+        <w:spacing w:before="0" w:beforeAutospacing="0" w:after="0" w:afterAutospacing="0"/>
+        <w:rPr>
+          <w:rFonts w:asciiTheme="minorEastAsia" w:hAnsiTheme="minorEastAsia" w:cs="Courier New"/>
+          <w:kern w:val="0"/>
+          <w:sz w:val="20"/>
+          <w:szCs w:val="20"/>
+        </w:rPr>
+      </w:pPr>
+    </w:p>
+    <w:p>
+      <w:pPr>
+        <w:autoSpaceDE w:val="0"/>
+        <w:autoSpaceDN w:val="0"/>
+        <w:adjustRightInd w:val="0"/>
+        <w:spacing w:before="0" w:beforeAutospacing="0" w:after="0" w:afterAutospacing="0"/>
+        <w:rPr>
+          <w:rFonts w:asciiTheme="minorEastAsia" w:hAnsiTheme="minorEastAsia" w:cs="Courier New"/>
+          <w:kern w:val="0"/>
+          <w:sz w:val="20"/>
+          <w:szCs w:val="20"/>
+        </w:rPr>
+      </w:pPr>
+    </w:p>
+    <w:p>
+      <w:pPr>
+        <w:autoSpaceDE w:val="0"/>
+        <w:autoSpaceDN w:val="0"/>
+        <w:adjustRightInd w:val="0"/>
+        <w:spacing w:before="0" w:beforeAutospacing="0" w:after="0" w:afterAutospacing="0"/>
+        <w:rPr>
+          <w:rFonts w:asciiTheme="minorEastAsia" w:hAnsiTheme="minorEastAsia" w:cs="Courier New"/>
+          <w:kern w:val="0"/>
+          <w:sz w:val="20"/>
+          <w:szCs w:val="20"/>
+        </w:rPr>
+      </w:pPr>
+    </w:p>
+    <w:p>
+      <w:pPr>
+        <w:autoSpaceDE w:val="0"/>
+        <w:autoSpaceDN w:val="0"/>
+        <w:adjustRightInd w:val="0"/>
+        <w:spacing w:before="0" w:beforeAutospacing="0" w:after="0" w:afterAutospacing="0"/>
+        <w:rPr>
+          <w:rFonts w:asciiTheme="minorEastAsia" w:hAnsiTheme="minorEastAsia" w:cs="Courier New"/>
+          <w:kern w:val="0"/>
+          <w:sz w:val="20"/>
+          <w:szCs w:val="20"/>
+        </w:rPr>
+      </w:pPr>
+    </w:p>
+    <w:p>
+      <w:pPr>
+        <w:autoSpaceDE w:val="0"/>
+        <w:autoSpaceDN w:val="0"/>
+        <w:adjustRightInd w:val="0"/>
+        <w:spacing w:before="0" w:beforeAutospacing="0" w:after="0" w:afterAutospacing="0"/>
+        <w:rPr>
+          <w:rFonts w:asciiTheme="minorEastAsia" w:hAnsiTheme="minorEastAsia" w:cs="Courier New"/>
+          <w:kern w:val="0"/>
+          <w:sz w:val="20"/>
+          <w:szCs w:val="20"/>
+        </w:rPr>
+      </w:pPr>
+    </w:p>
+    <w:p>
+      <w:pPr>
+        <w:autoSpaceDE w:val="0"/>
+        <w:autoSpaceDN w:val="0"/>
+        <w:adjustRightInd w:val="0"/>
+        <w:spacing w:before="0" w:beforeAutospacing="0" w:after="0" w:afterAutospacing="0"/>
+        <w:rPr>
+          <w:rFonts w:asciiTheme="minorEastAsia" w:hAnsiTheme="minorEastAsia" w:cs="Courier New"/>
+          <w:kern w:val="0"/>
+          <w:sz w:val="20"/>
+          <w:szCs w:val="20"/>
+        </w:rPr>
+      </w:pPr>
+    </w:p>
+    <w:p>
+      <w:pPr>
+        <w:autoSpaceDE w:val="0"/>
+        <w:autoSpaceDN w:val="0"/>
+        <w:adjustRightInd w:val="0"/>
+        <w:spacing w:before="0" w:beforeAutospacing="0" w:after="0" w:afterAutospacing="0"/>
+        <w:rPr>
+          <w:rFonts w:asciiTheme="minorEastAsia" w:hAnsiTheme="minorEastAsia" w:cs="Courier New"/>
+          <w:kern w:val="0"/>
+          <w:sz w:val="20"/>
+          <w:szCs w:val="20"/>
+        </w:rPr>
+      </w:pPr>
+    </w:p>
+    <w:p>
+      <w:pPr>
+        <w:autoSpaceDE w:val="0"/>
+        <w:autoSpaceDN w:val="0"/>
+        <w:adjustRightInd w:val="0"/>
+        <w:spacing w:before="0" w:beforeAutospacing="0" w:after="0" w:afterAutospacing="0"/>
+        <w:rPr>
+          <w:rFonts w:asciiTheme="minorEastAsia" w:hAnsiTheme="minorEastAsia" w:cs="Courier New"/>
+          <w:kern w:val="0"/>
+          <w:sz w:val="20"/>
+          <w:szCs w:val="20"/>
+        </w:rPr>
+      </w:pPr>
+    </w:p>
+    <w:p>
+      <w:pPr>
+        <w:autoSpaceDE w:val="0"/>
+        <w:autoSpaceDN w:val="0"/>
+        <w:adjustRightInd w:val="0"/>
+        <w:spacing w:before="0" w:beforeAutospacing="0" w:after="0" w:afterAutospacing="0"/>
+        <w:rPr>
+          <w:rFonts w:asciiTheme="minorEastAsia" w:hAnsiTheme="minorEastAsia" w:cs="Courier New"/>
+          <w:kern w:val="0"/>
+          <w:sz w:val="20"/>
+          <w:szCs w:val="20"/>
+        </w:rPr>
+      </w:pPr>
+    </w:p>
+    <w:p>
+      <w:pPr>
+        <w:autoSpaceDE w:val="0"/>
+        <w:autoSpaceDN w:val="0"/>
+        <w:adjustRightInd w:val="0"/>
+        <w:spacing w:before="0" w:beforeAutospacing="0" w:after="0" w:afterAutospacing="0"/>
+        <w:rPr>
+          <w:rFonts w:asciiTheme="minorEastAsia" w:hAnsiTheme="minorEastAsia" w:cs="Courier New"/>
+          <w:kern w:val="0"/>
+          <w:sz w:val="20"/>
+          <w:szCs w:val="20"/>
+        </w:rPr>
+      </w:pPr>
+    </w:p>
+    <w:p>
+      <w:pPr>
+        <w:autoSpaceDE w:val="0"/>
+        <w:autoSpaceDN w:val="0"/>
+        <w:adjustRightInd w:val="0"/>
+        <w:spacing w:before="0" w:beforeAutospacing="0" w:after="0" w:afterAutospacing="0"/>
+        <w:rPr>
+          <w:rFonts w:asciiTheme="minorEastAsia" w:hAnsiTheme="minorEastAsia" w:cs="Courier New"/>
+          <w:kern w:val="0"/>
+          <w:sz w:val="20"/>
+          <w:szCs w:val="20"/>
+        </w:rPr>
+      </w:pPr>
+    </w:p>
+    <w:p>
+      <w:pPr>
+        <w:autoSpaceDE w:val="0"/>
+        <w:autoSpaceDN w:val="0"/>
+        <w:adjustRightInd w:val="0"/>
+        <w:spacing w:before="0" w:beforeAutospacing="0" w:after="0" w:afterAutospacing="0"/>
+        <w:rPr>
+          <w:rFonts w:asciiTheme="minorEastAsia" w:hAnsiTheme="minorEastAsia" w:cs="Courier New"/>
+          <w:kern w:val="0"/>
+          <w:sz w:val="20"/>
+          <w:szCs w:val="20"/>
+        </w:rPr>
+      </w:pPr>
+    </w:p>
+    <w:p>
+      <w:pPr>
+        <w:autoSpaceDE w:val="0"/>
+        <w:autoSpaceDN w:val="0"/>
+        <w:adjustRightInd w:val="0"/>
+        <w:spacing w:before="0" w:beforeAutospacing="0" w:after="0" w:afterAutospacing="0"/>
+        <w:rPr>
+          <w:rFonts w:asciiTheme="minorEastAsia" w:hAnsiTheme="minorEastAsia" w:cs="Courier New"/>
+          <w:kern w:val="0"/>
+          <w:sz w:val="20"/>
+          <w:szCs w:val="20"/>
+        </w:rPr>
+      </w:pPr>
+    </w:p>
+    <w:p>
+      <w:pPr>
+        <w:autoSpaceDE w:val="0"/>
+        <w:autoSpaceDN w:val="0"/>
+        <w:adjustRightInd w:val="0"/>
+        <w:spacing w:before="0" w:beforeAutospacing="0" w:after="0" w:afterAutospacing="0"/>
+        <w:rPr>
+          <w:rFonts w:asciiTheme="minorEastAsia" w:hAnsiTheme="minorEastAsia" w:cs="Courier New"/>
+          <w:kern w:val="0"/>
+          <w:sz w:val="20"/>
+          <w:szCs w:val="20"/>
+        </w:rPr>
+      </w:pPr>
+    </w:p>
+    <w:p>
+      <w:pPr>
+        <w:autoSpaceDE w:val="0"/>
+        <w:autoSpaceDN w:val="0"/>
+        <w:adjustRightInd w:val="0"/>
+        <w:spacing w:before="0" w:beforeAutospacing="0" w:after="0" w:afterAutospacing="0"/>
+        <w:rPr>
+          <w:rFonts w:asciiTheme="minorEastAsia" w:hAnsiTheme="minorEastAsia" w:cs="Courier New"/>
+          <w:kern w:val="0"/>
+          <w:sz w:val="20"/>
+          <w:szCs w:val="20"/>
+        </w:rPr>
+      </w:pPr>
+    </w:p>
+    <w:p>
+      <w:pPr>
+        <w:autoSpaceDE w:val="0"/>
+        <w:autoSpaceDN w:val="0"/>
+        <w:adjustRightInd w:val="0"/>
+        <w:spacing w:before="0" w:beforeAutospacing="0" w:after="0" w:afterAutospacing="0"/>
+        <w:rPr>
+          <w:rFonts w:asciiTheme="minorEastAsia" w:hAnsiTheme="minorEastAsia" w:cs="Courier New"/>
+          <w:kern w:val="0"/>
+          <w:sz w:val="20"/>
+          <w:szCs w:val="20"/>
+        </w:rPr>
+      </w:pPr>
+    </w:p>
+    <w:p>
+      <w:pPr>
+        <w:autoSpaceDE w:val="0"/>
+        <w:autoSpaceDN w:val="0"/>
+        <w:adjustRightInd w:val="0"/>
+        <w:spacing w:before="0" w:beforeAutospacing="0" w:after="0" w:afterAutospacing="0"/>
+        <w:rPr>
+          <w:rFonts w:asciiTheme="minorEastAsia" w:hAnsiTheme="minorEastAsia" w:cs="Courier New"/>
+          <w:kern w:val="0"/>
+          <w:sz w:val="20"/>
+          <w:szCs w:val="20"/>
+        </w:rPr>
+      </w:pPr>
+    </w:p>
+    <w:p>
+      <w:pPr>
+        <w:autoSpaceDE w:val="0"/>
+        <w:autoSpaceDN w:val="0"/>
+        <w:adjustRightInd w:val="0"/>
+        <w:spacing w:before="0" w:beforeAutospacing="0" w:after="0" w:afterAutospacing="0"/>
+        <w:rPr>
+          <w:rFonts w:asciiTheme="minorEastAsia" w:hAnsiTheme="minorEastAsia" w:cs="Courier New"/>
+          <w:kern w:val="0"/>
+          <w:szCs w:val="24"/>
+        </w:rPr>
+      </w:pPr>
+      <w:r>
+        <w:rPr>
+          <w:rFonts w:asciiTheme="minorEastAsia" w:hAnsiTheme="minorEastAsia" w:cs="Courier New" w:hint="eastAsia"/>
+          <w:kern w:val="0"/>
+          <w:szCs w:val="24"/>
+        </w:rPr>
+        <w:lastRenderedPageBreak/>
+        <w:t>第三題J</w:t>
+      </w:r>
+      <w:r>
+        <w:rPr>
+          <w:rFonts w:asciiTheme="minorEastAsia" w:hAnsiTheme="minorEastAsia" w:cs="Courier New" w:hint="eastAsia"/>
+          <w:kern w:val="0"/>
+          <w:szCs w:val="24"/>
+        </w:rPr>
+        <w:t>函數程式碼：</w:t>
       </w:r>
     </w:p>
     <w:p>
@@ -4431,6 +5074,17 @@
         </w:rPr>
         <w:t>A=[0 1;-1 9];</w:t>
       </w:r>
+      <w:r>
+        <w:rPr>
+          <w:rFonts w:ascii="Courier New" w:hAnsi="Courier New" w:cs="Courier New"/>
+          <w:color w:val="228B22"/>
+          <w:kern w:val="0"/>
+          <w:sz w:val="20"/>
+          <w:szCs w:val="20"/>
+          <w:highlight w:val="lightGray"/>
+        </w:rPr>
+        <w:t>%ID:104303206 ----&gt; a=1,b=9</w:t>
+      </w:r>
     </w:p>
     <w:p>
       <w:pPr>
@@ -4607,6 +5261,2479 @@
           <w:szCs w:val="20"/>
           <w:highlight w:val="lightGray"/>
         </w:rPr>
+        <w:t xml:space="preserve">num=8;theta=pi/4; </w:t>
+      </w:r>
+      <w:r>
+        <w:rPr>
+          <w:rFonts w:ascii="Courier New" w:hAnsi="Courier New" w:cs="Courier New"/>
+          <w:color w:val="228B22"/>
+          <w:kern w:val="0"/>
+          <w:sz w:val="20"/>
+          <w:szCs w:val="20"/>
+          <w:highlight w:val="lightGray"/>
+        </w:rPr>
+        <w:t>%different initial condition</w:t>
+      </w:r>
+    </w:p>
+    <w:p>
+      <w:pPr>
+        <w:autoSpaceDE w:val="0"/>
+        <w:autoSpaceDN w:val="0"/>
+        <w:adjustRightInd w:val="0"/>
+        <w:spacing w:before="0" w:beforeAutospacing="0" w:after="0" w:afterAutospacing="0"/>
+        <w:rPr>
+          <w:rFonts w:ascii="Courier New" w:hAnsi="Courier New" w:cs="Courier New"/>
+          <w:kern w:val="0"/>
+          <w:sz w:val="20"/>
+          <w:szCs w:val="20"/>
+          <w:highlight w:val="lightGray"/>
+        </w:rPr>
+      </w:pPr>
+      <w:proofErr w:type="spellStart"/>
+      <w:r>
+        <w:rPr>
+          <w:rFonts w:ascii="Courier New" w:hAnsi="Courier New" w:cs="Courier New"/>
+          <w:color w:val="000000"/>
+          <w:kern w:val="0"/>
+          <w:sz w:val="20"/>
+          <w:szCs w:val="20"/>
+          <w:highlight w:val="lightGray"/>
+        </w:rPr>
+        <w:t>datasize</w:t>
+      </w:r>
+      <w:proofErr w:type="spellEnd"/>
+      <w:r>
+        <w:rPr>
+          <w:rFonts w:ascii="Courier New" w:hAnsi="Courier New" w:cs="Courier New"/>
+          <w:color w:val="000000"/>
+          <w:kern w:val="0"/>
+          <w:sz w:val="20"/>
+          <w:szCs w:val="20"/>
+          <w:highlight w:val="lightGray"/>
+        </w:rPr>
+        <w:t>=10000;</w:t>
+      </w:r>
+    </w:p>
+    <w:p>
+      <w:pPr>
+        <w:autoSpaceDE w:val="0"/>
+        <w:autoSpaceDN w:val="0"/>
+        <w:adjustRightInd w:val="0"/>
+        <w:spacing w:before="0" w:beforeAutospacing="0" w:after="0" w:afterAutospacing="0"/>
+        <w:rPr>
+          <w:rFonts w:ascii="Courier New" w:hAnsi="Courier New" w:cs="Courier New"/>
+          <w:kern w:val="0"/>
+          <w:sz w:val="20"/>
+          <w:szCs w:val="20"/>
+          <w:highlight w:val="lightGray"/>
+        </w:rPr>
+      </w:pPr>
+      <w:r>
+        <w:rPr>
+          <w:rFonts w:ascii="Courier New" w:hAnsi="Courier New" w:cs="Courier New"/>
+          <w:color w:val="000000"/>
+          <w:kern w:val="0"/>
+          <w:sz w:val="20"/>
+          <w:szCs w:val="20"/>
+          <w:highlight w:val="lightGray"/>
+        </w:rPr>
+        <w:t>J(</w:t>
+      </w:r>
+      <w:proofErr w:type="spellStart"/>
+      <w:r>
+        <w:rPr>
+          <w:rFonts w:ascii="Courier New" w:hAnsi="Courier New" w:cs="Courier New"/>
+          <w:color w:val="000000"/>
+          <w:kern w:val="0"/>
+          <w:sz w:val="20"/>
+          <w:szCs w:val="20"/>
+          <w:highlight w:val="lightGray"/>
+        </w:rPr>
+        <w:t>num,datasize</w:t>
+      </w:r>
+      <w:proofErr w:type="spellEnd"/>
+      <w:r>
+        <w:rPr>
+          <w:rFonts w:ascii="Courier New" w:hAnsi="Courier New" w:cs="Courier New"/>
+          <w:color w:val="000000"/>
+          <w:kern w:val="0"/>
+          <w:sz w:val="20"/>
+          <w:szCs w:val="20"/>
+          <w:highlight w:val="lightGray"/>
+        </w:rPr>
+        <w:t>)=zeros;</w:t>
+      </w:r>
+      <w:r>
+        <w:rPr>
+          <w:rFonts w:ascii="Courier New" w:hAnsi="Courier New" w:cs="Courier New"/>
+          <w:color w:val="228B22"/>
+          <w:kern w:val="0"/>
+          <w:sz w:val="20"/>
+          <w:szCs w:val="20"/>
+          <w:highlight w:val="lightGray"/>
+        </w:rPr>
+        <w:t>%</w:t>
+      </w:r>
+      <w:proofErr w:type="spellStart"/>
+      <w:r>
+        <w:rPr>
+          <w:rFonts w:ascii="Courier New" w:hAnsi="Courier New" w:cs="Courier New"/>
+          <w:color w:val="228B22"/>
+          <w:kern w:val="0"/>
+          <w:sz w:val="20"/>
+          <w:szCs w:val="20"/>
+          <w:highlight w:val="lightGray"/>
+        </w:rPr>
+        <w:t>init.</w:t>
+      </w:r>
+      <w:proofErr w:type="spellEnd"/>
+    </w:p>
+    <w:p>
+      <w:pPr>
+        <w:autoSpaceDE w:val="0"/>
+        <w:autoSpaceDN w:val="0"/>
+        <w:adjustRightInd w:val="0"/>
+        <w:spacing w:before="0" w:beforeAutospacing="0" w:after="0" w:afterAutospacing="0"/>
+        <w:rPr>
+          <w:rFonts w:ascii="Courier New" w:hAnsi="Courier New" w:cs="Courier New"/>
+          <w:kern w:val="0"/>
+          <w:sz w:val="20"/>
+          <w:szCs w:val="20"/>
+          <w:highlight w:val="lightGray"/>
+        </w:rPr>
+      </w:pPr>
+      <w:r>
+        <w:rPr>
+          <w:rFonts w:ascii="Courier New" w:hAnsi="Courier New" w:cs="Courier New"/>
+          <w:color w:val="228B22"/>
+          <w:kern w:val="0"/>
+          <w:sz w:val="20"/>
+          <w:szCs w:val="20"/>
+          <w:highlight w:val="lightGray"/>
+        </w:rPr>
+        <w:t xml:space="preserve"> </w:t>
+      </w:r>
+    </w:p>
+    <w:p>
+      <w:pPr>
+        <w:autoSpaceDE w:val="0"/>
+        <w:autoSpaceDN w:val="0"/>
+        <w:adjustRightInd w:val="0"/>
+        <w:spacing w:before="0" w:beforeAutospacing="0" w:after="0" w:afterAutospacing="0"/>
+        <w:rPr>
+          <w:rFonts w:ascii="Courier New" w:hAnsi="Courier New" w:cs="Courier New"/>
+          <w:kern w:val="0"/>
+          <w:sz w:val="20"/>
+          <w:szCs w:val="20"/>
+          <w:highlight w:val="lightGray"/>
+        </w:rPr>
+      </w:pPr>
+      <w:r>
+        <w:rPr>
+          <w:rFonts w:ascii="Courier New" w:hAnsi="Courier New" w:cs="Courier New"/>
+          <w:color w:val="0000FF"/>
+          <w:kern w:val="0"/>
+          <w:sz w:val="20"/>
+          <w:szCs w:val="20"/>
+          <w:highlight w:val="lightGray"/>
+        </w:rPr>
+        <w:t>for</w:t>
+      </w:r>
+      <w:r>
+        <w:rPr>
+          <w:rFonts w:ascii="Courier New" w:hAnsi="Courier New" w:cs="Courier New"/>
+          <w:color w:val="000000"/>
+          <w:kern w:val="0"/>
+          <w:sz w:val="20"/>
+          <w:szCs w:val="20"/>
+          <w:highlight w:val="lightGray"/>
+        </w:rPr>
+        <w:t xml:space="preserve"> k=1:2</w:t>
+      </w:r>
+    </w:p>
+    <w:p>
+      <w:pPr>
+        <w:autoSpaceDE w:val="0"/>
+        <w:autoSpaceDN w:val="0"/>
+        <w:adjustRightInd w:val="0"/>
+        <w:spacing w:before="0" w:beforeAutospacing="0" w:after="0" w:afterAutospacing="0"/>
+        <w:rPr>
+          <w:rFonts w:ascii="Courier New" w:hAnsi="Courier New" w:cs="Courier New"/>
+          <w:kern w:val="0"/>
+          <w:sz w:val="20"/>
+          <w:szCs w:val="20"/>
+          <w:highlight w:val="lightGray"/>
+        </w:rPr>
+      </w:pPr>
+      <w:r>
+        <w:rPr>
+          <w:rFonts w:ascii="Courier New" w:hAnsi="Courier New" w:cs="Courier New"/>
+          <w:color w:val="000000"/>
+          <w:kern w:val="0"/>
+          <w:sz w:val="20"/>
+          <w:szCs w:val="20"/>
+          <w:highlight w:val="lightGray"/>
+        </w:rPr>
+        <w:t xml:space="preserve">    </w:t>
+      </w:r>
+      <w:r>
+        <w:rPr>
+          <w:rFonts w:ascii="Courier New" w:hAnsi="Courier New" w:cs="Courier New"/>
+          <w:color w:val="0000FF"/>
+          <w:kern w:val="0"/>
+          <w:sz w:val="20"/>
+          <w:szCs w:val="20"/>
+          <w:highlight w:val="lightGray"/>
+        </w:rPr>
+        <w:t>if</w:t>
+      </w:r>
+      <w:r>
+        <w:rPr>
+          <w:rFonts w:ascii="Courier New" w:hAnsi="Courier New" w:cs="Courier New"/>
+          <w:color w:val="000000"/>
+          <w:kern w:val="0"/>
+          <w:sz w:val="20"/>
+          <w:szCs w:val="20"/>
+          <w:highlight w:val="lightGray"/>
+        </w:rPr>
+        <w:t xml:space="preserve"> k==1</w:t>
+      </w:r>
+    </w:p>
+    <w:p>
+      <w:pPr>
+        <w:autoSpaceDE w:val="0"/>
+        <w:autoSpaceDN w:val="0"/>
+        <w:adjustRightInd w:val="0"/>
+        <w:spacing w:before="0" w:beforeAutospacing="0" w:after="0" w:afterAutospacing="0"/>
+        <w:rPr>
+          <w:rFonts w:ascii="Courier New" w:hAnsi="Courier New" w:cs="Courier New"/>
+          <w:kern w:val="0"/>
+          <w:sz w:val="20"/>
+          <w:szCs w:val="20"/>
+          <w:highlight w:val="lightGray"/>
+        </w:rPr>
+      </w:pPr>
+      <w:r>
+        <w:rPr>
+          <w:rFonts w:ascii="Courier New" w:hAnsi="Courier New" w:cs="Courier New"/>
+          <w:color w:val="000000"/>
+          <w:kern w:val="0"/>
+          <w:sz w:val="20"/>
+          <w:szCs w:val="20"/>
+          <w:highlight w:val="lightGray"/>
+        </w:rPr>
+        <w:t xml:space="preserve">        K=[103 13];</w:t>
+      </w:r>
+      <w:r>
+        <w:rPr>
+          <w:rFonts w:ascii="Courier New" w:hAnsi="Courier New" w:cs="Courier New"/>
+          <w:color w:val="228B22"/>
+          <w:kern w:val="0"/>
+          <w:sz w:val="20"/>
+          <w:szCs w:val="20"/>
+          <w:highlight w:val="lightGray"/>
+        </w:rPr>
+        <w:t xml:space="preserve">%the </w:t>
+      </w:r>
+      <w:proofErr w:type="spellStart"/>
+      <w:r>
+        <w:rPr>
+          <w:rFonts w:ascii="Courier New" w:hAnsi="Courier New" w:cs="Courier New"/>
+          <w:color w:val="228B22"/>
+          <w:kern w:val="0"/>
+          <w:sz w:val="20"/>
+          <w:szCs w:val="20"/>
+          <w:highlight w:val="lightGray"/>
+        </w:rPr>
+        <w:t>ans</w:t>
+      </w:r>
+      <w:proofErr w:type="spellEnd"/>
+      <w:r>
+        <w:rPr>
+          <w:rFonts w:ascii="Courier New" w:hAnsi="Courier New" w:cs="Courier New"/>
+          <w:color w:val="228B22"/>
+          <w:kern w:val="0"/>
+          <w:sz w:val="20"/>
+          <w:szCs w:val="20"/>
+          <w:highlight w:val="lightGray"/>
+        </w:rPr>
+        <w:t xml:space="preserve"> of Q1</w:t>
+      </w:r>
+    </w:p>
+    <w:p>
+      <w:pPr>
+        <w:autoSpaceDE w:val="0"/>
+        <w:autoSpaceDN w:val="0"/>
+        <w:adjustRightInd w:val="0"/>
+        <w:spacing w:before="0" w:beforeAutospacing="0" w:after="0" w:afterAutospacing="0"/>
+        <w:rPr>
+          <w:rFonts w:ascii="Courier New" w:hAnsi="Courier New" w:cs="Courier New"/>
+          <w:kern w:val="0"/>
+          <w:sz w:val="20"/>
+          <w:szCs w:val="20"/>
+          <w:highlight w:val="lightGray"/>
+        </w:rPr>
+      </w:pPr>
+      <w:r>
+        <w:rPr>
+          <w:rFonts w:ascii="Courier New" w:hAnsi="Courier New" w:cs="Courier New"/>
+          <w:color w:val="000000"/>
+          <w:kern w:val="0"/>
+          <w:sz w:val="20"/>
+          <w:szCs w:val="20"/>
+          <w:highlight w:val="lightGray"/>
+        </w:rPr>
+        <w:t xml:space="preserve">    </w:t>
+      </w:r>
+      <w:r>
+        <w:rPr>
+          <w:rFonts w:ascii="Courier New" w:hAnsi="Courier New" w:cs="Courier New"/>
+          <w:color w:val="0000FF"/>
+          <w:kern w:val="0"/>
+          <w:sz w:val="20"/>
+          <w:szCs w:val="20"/>
+          <w:highlight w:val="lightGray"/>
+        </w:rPr>
+        <w:t>else</w:t>
+      </w:r>
+    </w:p>
+    <w:p>
+      <w:pPr>
+        <w:autoSpaceDE w:val="0"/>
+        <w:autoSpaceDN w:val="0"/>
+        <w:adjustRightInd w:val="0"/>
+        <w:spacing w:before="0" w:beforeAutospacing="0" w:after="0" w:afterAutospacing="0"/>
+        <w:rPr>
+          <w:rFonts w:ascii="Courier New" w:hAnsi="Courier New" w:cs="Courier New"/>
+          <w:kern w:val="0"/>
+          <w:sz w:val="20"/>
+          <w:szCs w:val="20"/>
+          <w:highlight w:val="lightGray"/>
+        </w:rPr>
+      </w:pPr>
+      <w:r>
+        <w:rPr>
+          <w:rFonts w:ascii="Courier New" w:hAnsi="Courier New" w:cs="Courier New"/>
+          <w:color w:val="000000"/>
+          <w:kern w:val="0"/>
+          <w:sz w:val="20"/>
+          <w:szCs w:val="20"/>
+          <w:highlight w:val="lightGray"/>
+        </w:rPr>
+        <w:t xml:space="preserve">        K=</w:t>
+      </w:r>
+      <w:proofErr w:type="spellStart"/>
+      <w:r>
+        <w:rPr>
+          <w:rFonts w:ascii="Courier New" w:hAnsi="Courier New" w:cs="Courier New"/>
+          <w:color w:val="000000"/>
+          <w:kern w:val="0"/>
+          <w:sz w:val="20"/>
+          <w:szCs w:val="20"/>
+          <w:highlight w:val="lightGray"/>
+        </w:rPr>
+        <w:t>K_optimal</w:t>
+      </w:r>
+      <w:proofErr w:type="spellEnd"/>
+      <w:r>
+        <w:rPr>
+          <w:rFonts w:ascii="Courier New" w:hAnsi="Courier New" w:cs="Courier New"/>
+          <w:color w:val="000000"/>
+          <w:kern w:val="0"/>
+          <w:sz w:val="20"/>
+          <w:szCs w:val="20"/>
+          <w:highlight w:val="lightGray"/>
+        </w:rPr>
+        <w:t>;</w:t>
+      </w:r>
+    </w:p>
+    <w:p>
+      <w:pPr>
+        <w:autoSpaceDE w:val="0"/>
+        <w:autoSpaceDN w:val="0"/>
+        <w:adjustRightInd w:val="0"/>
+        <w:spacing w:before="0" w:beforeAutospacing="0" w:after="0" w:afterAutospacing="0"/>
+        <w:rPr>
+          <w:rFonts w:ascii="Courier New" w:hAnsi="Courier New" w:cs="Courier New"/>
+          <w:kern w:val="0"/>
+          <w:sz w:val="20"/>
+          <w:szCs w:val="20"/>
+          <w:highlight w:val="lightGray"/>
+        </w:rPr>
+      </w:pPr>
+      <w:r>
+        <w:rPr>
+          <w:rFonts w:ascii="Courier New" w:hAnsi="Courier New" w:cs="Courier New"/>
+          <w:color w:val="000000"/>
+          <w:kern w:val="0"/>
+          <w:sz w:val="20"/>
+          <w:szCs w:val="20"/>
+          <w:highlight w:val="lightGray"/>
+        </w:rPr>
+        <w:t xml:space="preserve">    </w:t>
+      </w:r>
+      <w:r>
+        <w:rPr>
+          <w:rFonts w:ascii="Courier New" w:hAnsi="Courier New" w:cs="Courier New"/>
+          <w:color w:val="0000FF"/>
+          <w:kern w:val="0"/>
+          <w:sz w:val="20"/>
+          <w:szCs w:val="20"/>
+          <w:highlight w:val="lightGray"/>
+        </w:rPr>
+        <w:t>end</w:t>
+      </w:r>
+    </w:p>
+    <w:p>
+      <w:pPr>
+        <w:autoSpaceDE w:val="0"/>
+        <w:autoSpaceDN w:val="0"/>
+        <w:adjustRightInd w:val="0"/>
+        <w:spacing w:before="0" w:beforeAutospacing="0" w:after="0" w:afterAutospacing="0"/>
+        <w:rPr>
+          <w:rFonts w:ascii="Courier New" w:hAnsi="Courier New" w:cs="Courier New"/>
+          <w:kern w:val="0"/>
+          <w:sz w:val="20"/>
+          <w:szCs w:val="20"/>
+          <w:highlight w:val="lightGray"/>
+        </w:rPr>
+      </w:pPr>
+      <w:r>
+        <w:rPr>
+          <w:rFonts w:ascii="Courier New" w:hAnsi="Courier New" w:cs="Courier New"/>
+          <w:color w:val="000000"/>
+          <w:kern w:val="0"/>
+          <w:sz w:val="20"/>
+          <w:szCs w:val="20"/>
+          <w:highlight w:val="lightGray"/>
+        </w:rPr>
+        <w:t xml:space="preserve">    A_=A-B*K;</w:t>
+      </w:r>
+      <w:r>
+        <w:rPr>
+          <w:rFonts w:ascii="Courier New" w:hAnsi="Courier New" w:cs="Courier New"/>
+          <w:color w:val="228B22"/>
+          <w:kern w:val="0"/>
+          <w:sz w:val="20"/>
+          <w:szCs w:val="20"/>
+          <w:highlight w:val="lightGray"/>
+        </w:rPr>
+        <w:t>%feedback control</w:t>
+      </w:r>
+    </w:p>
+    <w:p>
+      <w:pPr>
+        <w:autoSpaceDE w:val="0"/>
+        <w:autoSpaceDN w:val="0"/>
+        <w:adjustRightInd w:val="0"/>
+        <w:spacing w:before="0" w:beforeAutospacing="0" w:after="0" w:afterAutospacing="0"/>
+        <w:rPr>
+          <w:rFonts w:ascii="Courier New" w:hAnsi="Courier New" w:cs="Courier New"/>
+          <w:kern w:val="0"/>
+          <w:sz w:val="20"/>
+          <w:szCs w:val="20"/>
+          <w:highlight w:val="lightGray"/>
+        </w:rPr>
+      </w:pPr>
+      <w:r>
+        <w:rPr>
+          <w:rFonts w:ascii="Courier New" w:hAnsi="Courier New" w:cs="Courier New"/>
+          <w:color w:val="000000"/>
+          <w:kern w:val="0"/>
+          <w:sz w:val="20"/>
+          <w:szCs w:val="20"/>
+          <w:highlight w:val="lightGray"/>
+        </w:rPr>
+        <w:t xml:space="preserve">    </w:t>
+      </w:r>
+    </w:p>
+    <w:p>
+      <w:pPr>
+        <w:autoSpaceDE w:val="0"/>
+        <w:autoSpaceDN w:val="0"/>
+        <w:adjustRightInd w:val="0"/>
+        <w:spacing w:before="0" w:beforeAutospacing="0" w:after="0" w:afterAutospacing="0"/>
+        <w:rPr>
+          <w:rFonts w:ascii="Courier New" w:hAnsi="Courier New" w:cs="Courier New"/>
+          <w:kern w:val="0"/>
+          <w:sz w:val="20"/>
+          <w:szCs w:val="20"/>
+          <w:highlight w:val="lightGray"/>
+        </w:rPr>
+      </w:pPr>
+      <w:r>
+        <w:rPr>
+          <w:rFonts w:ascii="Courier New" w:hAnsi="Courier New" w:cs="Courier New"/>
+          <w:color w:val="000000"/>
+          <w:kern w:val="0"/>
+          <w:sz w:val="20"/>
+          <w:szCs w:val="20"/>
+          <w:highlight w:val="lightGray"/>
+        </w:rPr>
+        <w:t xml:space="preserve">    </w:t>
+      </w:r>
+      <w:r>
+        <w:rPr>
+          <w:rFonts w:ascii="Courier New" w:hAnsi="Courier New" w:cs="Courier New"/>
+          <w:color w:val="0000FF"/>
+          <w:kern w:val="0"/>
+          <w:sz w:val="20"/>
+          <w:szCs w:val="20"/>
+          <w:highlight w:val="lightGray"/>
+        </w:rPr>
+        <w:t>for</w:t>
+      </w:r>
+      <w:r>
+        <w:rPr>
+          <w:rFonts w:ascii="Courier New" w:hAnsi="Courier New" w:cs="Courier New"/>
+          <w:color w:val="000000"/>
+          <w:kern w:val="0"/>
+          <w:sz w:val="20"/>
+          <w:szCs w:val="20"/>
+          <w:highlight w:val="lightGray"/>
+        </w:rPr>
+        <w:t xml:space="preserve"> j=1:num </w:t>
+      </w:r>
+      <w:r>
+        <w:rPr>
+          <w:rFonts w:ascii="Courier New" w:hAnsi="Courier New" w:cs="Courier New"/>
+          <w:color w:val="228B22"/>
+          <w:kern w:val="0"/>
+          <w:sz w:val="20"/>
+          <w:szCs w:val="20"/>
+          <w:highlight w:val="lightGray"/>
+        </w:rPr>
+        <w:t>%different initial condition</w:t>
+      </w:r>
+    </w:p>
+    <w:p>
+      <w:pPr>
+        <w:autoSpaceDE w:val="0"/>
+        <w:autoSpaceDN w:val="0"/>
+        <w:adjustRightInd w:val="0"/>
+        <w:spacing w:before="0" w:beforeAutospacing="0" w:after="0" w:afterAutospacing="0"/>
+        <w:rPr>
+          <w:rFonts w:ascii="Courier New" w:hAnsi="Courier New" w:cs="Courier New"/>
+          <w:kern w:val="0"/>
+          <w:sz w:val="20"/>
+          <w:szCs w:val="20"/>
+          <w:highlight w:val="lightGray"/>
+        </w:rPr>
+      </w:pPr>
+      <w:r>
+        <w:rPr>
+          <w:rFonts w:ascii="Courier New" w:hAnsi="Courier New" w:cs="Courier New"/>
+          <w:color w:val="000000"/>
+          <w:kern w:val="0"/>
+          <w:sz w:val="20"/>
+          <w:szCs w:val="20"/>
+          <w:highlight w:val="lightGray"/>
+        </w:rPr>
+        <w:t xml:space="preserve">        theta=j*(2*pi/num);</w:t>
+      </w:r>
+    </w:p>
+    <w:p>
+      <w:pPr>
+        <w:autoSpaceDE w:val="0"/>
+        <w:autoSpaceDN w:val="0"/>
+        <w:adjustRightInd w:val="0"/>
+        <w:spacing w:before="0" w:beforeAutospacing="0" w:after="0" w:afterAutospacing="0"/>
+        <w:rPr>
+          <w:rFonts w:ascii="Courier New" w:hAnsi="Courier New" w:cs="Courier New"/>
+          <w:kern w:val="0"/>
+          <w:sz w:val="20"/>
+          <w:szCs w:val="20"/>
+          <w:highlight w:val="lightGray"/>
+        </w:rPr>
+      </w:pPr>
+      <w:r>
+        <w:rPr>
+          <w:rFonts w:ascii="Courier New" w:hAnsi="Courier New" w:cs="Courier New"/>
+          <w:color w:val="000000"/>
+          <w:kern w:val="0"/>
+          <w:sz w:val="20"/>
+          <w:szCs w:val="20"/>
+          <w:highlight w:val="lightGray"/>
+        </w:rPr>
+        <w:t xml:space="preserve">        x1array(1)=real(</w:t>
+      </w:r>
+      <w:proofErr w:type="spellStart"/>
+      <w:r>
+        <w:rPr>
+          <w:rFonts w:ascii="Courier New" w:hAnsi="Courier New" w:cs="Courier New"/>
+          <w:color w:val="000000"/>
+          <w:kern w:val="0"/>
+          <w:sz w:val="20"/>
+          <w:szCs w:val="20"/>
+          <w:highlight w:val="lightGray"/>
+        </w:rPr>
+        <w:t>datasize</w:t>
+      </w:r>
+      <w:proofErr w:type="spellEnd"/>
+      <w:r>
+        <w:rPr>
+          <w:rFonts w:ascii="Courier New" w:hAnsi="Courier New" w:cs="Courier New"/>
+          <w:color w:val="000000"/>
+          <w:kern w:val="0"/>
+          <w:sz w:val="20"/>
+          <w:szCs w:val="20"/>
+          <w:highlight w:val="lightGray"/>
+        </w:rPr>
+        <w:t xml:space="preserve">*exp(1i*theta)); </w:t>
+      </w:r>
+    </w:p>
+    <w:p>
+      <w:pPr>
+        <w:autoSpaceDE w:val="0"/>
+        <w:autoSpaceDN w:val="0"/>
+        <w:adjustRightInd w:val="0"/>
+        <w:spacing w:before="0" w:beforeAutospacing="0" w:after="0" w:afterAutospacing="0"/>
+        <w:rPr>
+          <w:rFonts w:ascii="Courier New" w:hAnsi="Courier New" w:cs="Courier New"/>
+          <w:kern w:val="0"/>
+          <w:sz w:val="20"/>
+          <w:szCs w:val="20"/>
+          <w:highlight w:val="lightGray"/>
+        </w:rPr>
+      </w:pPr>
+      <w:r>
+        <w:rPr>
+          <w:rFonts w:ascii="Courier New" w:hAnsi="Courier New" w:cs="Courier New"/>
+          <w:color w:val="000000"/>
+          <w:kern w:val="0"/>
+          <w:sz w:val="20"/>
+          <w:szCs w:val="20"/>
+          <w:highlight w:val="lightGray"/>
+        </w:rPr>
+        <w:t xml:space="preserve">        x2array(1)=</w:t>
+      </w:r>
+      <w:proofErr w:type="spellStart"/>
+      <w:r>
+        <w:rPr>
+          <w:rFonts w:ascii="Courier New" w:hAnsi="Courier New" w:cs="Courier New"/>
+          <w:color w:val="000000"/>
+          <w:kern w:val="0"/>
+          <w:sz w:val="20"/>
+          <w:szCs w:val="20"/>
+          <w:highlight w:val="lightGray"/>
+        </w:rPr>
+        <w:t>imag</w:t>
+      </w:r>
+      <w:proofErr w:type="spellEnd"/>
+      <w:r>
+        <w:rPr>
+          <w:rFonts w:ascii="Courier New" w:hAnsi="Courier New" w:cs="Courier New"/>
+          <w:color w:val="000000"/>
+          <w:kern w:val="0"/>
+          <w:sz w:val="20"/>
+          <w:szCs w:val="20"/>
+          <w:highlight w:val="lightGray"/>
+        </w:rPr>
+        <w:t>(</w:t>
+      </w:r>
+      <w:proofErr w:type="spellStart"/>
+      <w:r>
+        <w:rPr>
+          <w:rFonts w:ascii="Courier New" w:hAnsi="Courier New" w:cs="Courier New"/>
+          <w:color w:val="000000"/>
+          <w:kern w:val="0"/>
+          <w:sz w:val="20"/>
+          <w:szCs w:val="20"/>
+          <w:highlight w:val="lightGray"/>
+        </w:rPr>
+        <w:t>datasize</w:t>
+      </w:r>
+      <w:proofErr w:type="spellEnd"/>
+      <w:r>
+        <w:rPr>
+          <w:rFonts w:ascii="Courier New" w:hAnsi="Courier New" w:cs="Courier New"/>
+          <w:color w:val="000000"/>
+          <w:kern w:val="0"/>
+          <w:sz w:val="20"/>
+          <w:szCs w:val="20"/>
+          <w:highlight w:val="lightGray"/>
+        </w:rPr>
+        <w:t>*exp(1i*theta));</w:t>
+      </w:r>
+    </w:p>
+    <w:p>
+      <w:pPr>
+        <w:autoSpaceDE w:val="0"/>
+        <w:autoSpaceDN w:val="0"/>
+        <w:adjustRightInd w:val="0"/>
+        <w:spacing w:before="0" w:beforeAutospacing="0" w:after="0" w:afterAutospacing="0"/>
+        <w:rPr>
+          <w:rFonts w:ascii="Courier New" w:hAnsi="Courier New" w:cs="Courier New"/>
+          <w:kern w:val="0"/>
+          <w:sz w:val="20"/>
+          <w:szCs w:val="20"/>
+          <w:highlight w:val="lightGray"/>
+        </w:rPr>
+      </w:pPr>
+      <w:r>
+        <w:rPr>
+          <w:rFonts w:ascii="Courier New" w:hAnsi="Courier New" w:cs="Courier New"/>
+          <w:color w:val="000000"/>
+          <w:kern w:val="0"/>
+          <w:sz w:val="20"/>
+          <w:szCs w:val="20"/>
+          <w:highlight w:val="lightGray"/>
+        </w:rPr>
+        <w:t xml:space="preserve"> </w:t>
+      </w:r>
+    </w:p>
+    <w:p>
+      <w:pPr>
+        <w:autoSpaceDE w:val="0"/>
+        <w:autoSpaceDN w:val="0"/>
+        <w:adjustRightInd w:val="0"/>
+        <w:spacing w:before="0" w:beforeAutospacing="0" w:after="0" w:afterAutospacing="0"/>
+        <w:rPr>
+          <w:rFonts w:ascii="Courier New" w:hAnsi="Courier New" w:cs="Courier New"/>
+          <w:kern w:val="0"/>
+          <w:sz w:val="20"/>
+          <w:szCs w:val="20"/>
+          <w:highlight w:val="lightGray"/>
+        </w:rPr>
+      </w:pPr>
+      <w:r>
+        <w:rPr>
+          <w:rFonts w:ascii="Courier New" w:hAnsi="Courier New" w:cs="Courier New"/>
+          <w:color w:val="000000"/>
+          <w:kern w:val="0"/>
+          <w:sz w:val="20"/>
+          <w:szCs w:val="20"/>
+          <w:highlight w:val="lightGray"/>
+        </w:rPr>
+        <w:t xml:space="preserve">        </w:t>
+      </w:r>
+      <w:r>
+        <w:rPr>
+          <w:rFonts w:ascii="Courier New" w:hAnsi="Courier New" w:cs="Courier New"/>
+          <w:color w:val="0000FF"/>
+          <w:kern w:val="0"/>
+          <w:sz w:val="20"/>
+          <w:szCs w:val="20"/>
+          <w:highlight w:val="lightGray"/>
+        </w:rPr>
+        <w:t>for</w:t>
+      </w:r>
+      <w:r>
+        <w:rPr>
+          <w:rFonts w:ascii="Courier New" w:hAnsi="Courier New" w:cs="Courier New"/>
+          <w:color w:val="000000"/>
+          <w:kern w:val="0"/>
+          <w:sz w:val="20"/>
+          <w:szCs w:val="20"/>
+          <w:highlight w:val="lightGray"/>
+        </w:rPr>
+        <w:t xml:space="preserve"> </w:t>
+      </w:r>
+      <w:proofErr w:type="spellStart"/>
+      <w:r>
+        <w:rPr>
+          <w:rFonts w:ascii="Courier New" w:hAnsi="Courier New" w:cs="Courier New"/>
+          <w:color w:val="000000"/>
+          <w:kern w:val="0"/>
+          <w:sz w:val="20"/>
+          <w:szCs w:val="20"/>
+          <w:highlight w:val="lightGray"/>
+        </w:rPr>
+        <w:t>i</w:t>
+      </w:r>
+      <w:proofErr w:type="spellEnd"/>
+      <w:r>
+        <w:rPr>
+          <w:rFonts w:ascii="Courier New" w:hAnsi="Courier New" w:cs="Courier New"/>
+          <w:color w:val="000000"/>
+          <w:kern w:val="0"/>
+          <w:sz w:val="20"/>
+          <w:szCs w:val="20"/>
+          <w:highlight w:val="lightGray"/>
+        </w:rPr>
+        <w:t xml:space="preserve">=1:(datasize-1) </w:t>
+      </w:r>
+      <w:r>
+        <w:rPr>
+          <w:rFonts w:ascii="Courier New" w:hAnsi="Courier New" w:cs="Courier New"/>
+          <w:color w:val="228B22"/>
+          <w:kern w:val="0"/>
+          <w:sz w:val="20"/>
+          <w:szCs w:val="20"/>
+          <w:highlight w:val="lightGray"/>
+        </w:rPr>
+        <w:t>%simulation</w:t>
+      </w:r>
+    </w:p>
+    <w:p>
+      <w:pPr>
+        <w:autoSpaceDE w:val="0"/>
+        <w:autoSpaceDN w:val="0"/>
+        <w:adjustRightInd w:val="0"/>
+        <w:spacing w:before="0" w:beforeAutospacing="0" w:after="0" w:afterAutospacing="0"/>
+        <w:rPr>
+          <w:rFonts w:ascii="Courier New" w:hAnsi="Courier New" w:cs="Courier New"/>
+          <w:kern w:val="0"/>
+          <w:sz w:val="20"/>
+          <w:szCs w:val="20"/>
+          <w:highlight w:val="lightGray"/>
+        </w:rPr>
+      </w:pPr>
+      <w:r>
+        <w:rPr>
+          <w:rFonts w:ascii="Courier New" w:hAnsi="Courier New" w:cs="Courier New"/>
+          <w:color w:val="000000"/>
+          <w:kern w:val="0"/>
+          <w:sz w:val="20"/>
+          <w:szCs w:val="20"/>
+          <w:highlight w:val="lightGray"/>
+        </w:rPr>
+        <w:t xml:space="preserve">            x(1)=x1array(</w:t>
+      </w:r>
+      <w:proofErr w:type="spellStart"/>
+      <w:r>
+        <w:rPr>
+          <w:rFonts w:ascii="Courier New" w:hAnsi="Courier New" w:cs="Courier New"/>
+          <w:color w:val="000000"/>
+          <w:kern w:val="0"/>
+          <w:sz w:val="20"/>
+          <w:szCs w:val="20"/>
+          <w:highlight w:val="lightGray"/>
+        </w:rPr>
+        <w:t>i</w:t>
+      </w:r>
+      <w:proofErr w:type="spellEnd"/>
+      <w:r>
+        <w:rPr>
+          <w:rFonts w:ascii="Courier New" w:hAnsi="Courier New" w:cs="Courier New"/>
+          <w:color w:val="000000"/>
+          <w:kern w:val="0"/>
+          <w:sz w:val="20"/>
+          <w:szCs w:val="20"/>
+          <w:highlight w:val="lightGray"/>
+        </w:rPr>
+        <w:t>); x(2)=x2array(</w:t>
+      </w:r>
+      <w:proofErr w:type="spellStart"/>
+      <w:r>
+        <w:rPr>
+          <w:rFonts w:ascii="Courier New" w:hAnsi="Courier New" w:cs="Courier New"/>
+          <w:color w:val="000000"/>
+          <w:kern w:val="0"/>
+          <w:sz w:val="20"/>
+          <w:szCs w:val="20"/>
+          <w:highlight w:val="lightGray"/>
+        </w:rPr>
+        <w:t>i</w:t>
+      </w:r>
+      <w:proofErr w:type="spellEnd"/>
+      <w:r>
+        <w:rPr>
+          <w:rFonts w:ascii="Courier New" w:hAnsi="Courier New" w:cs="Courier New"/>
+          <w:color w:val="000000"/>
+          <w:kern w:val="0"/>
+          <w:sz w:val="20"/>
+          <w:szCs w:val="20"/>
+          <w:highlight w:val="lightGray"/>
+        </w:rPr>
+        <w:t>);</w:t>
+      </w:r>
+    </w:p>
+    <w:p>
+      <w:pPr>
+        <w:autoSpaceDE w:val="0"/>
+        <w:autoSpaceDN w:val="0"/>
+        <w:adjustRightInd w:val="0"/>
+        <w:spacing w:before="0" w:beforeAutospacing="0" w:after="0" w:afterAutospacing="0"/>
+        <w:rPr>
+          <w:rFonts w:ascii="Courier New" w:hAnsi="Courier New" w:cs="Courier New"/>
+          <w:kern w:val="0"/>
+          <w:sz w:val="20"/>
+          <w:szCs w:val="20"/>
+          <w:highlight w:val="lightGray"/>
+        </w:rPr>
+      </w:pPr>
+      <w:r>
+        <w:rPr>
+          <w:rFonts w:ascii="Courier New" w:hAnsi="Courier New" w:cs="Courier New"/>
+          <w:color w:val="000000"/>
+          <w:kern w:val="0"/>
+          <w:sz w:val="20"/>
+          <w:szCs w:val="20"/>
+          <w:highlight w:val="lightGray"/>
+        </w:rPr>
+        <w:t xml:space="preserve">            </w:t>
+      </w:r>
+      <w:proofErr w:type="spellStart"/>
+      <w:r>
+        <w:rPr>
+          <w:rFonts w:ascii="Courier New" w:hAnsi="Courier New" w:cs="Courier New"/>
+          <w:color w:val="000000"/>
+          <w:kern w:val="0"/>
+          <w:sz w:val="20"/>
+          <w:szCs w:val="20"/>
+          <w:highlight w:val="lightGray"/>
+        </w:rPr>
+        <w:t>xNext</w:t>
+      </w:r>
+      <w:proofErr w:type="spellEnd"/>
+      <w:r>
+        <w:rPr>
+          <w:rFonts w:ascii="Courier New" w:hAnsi="Courier New" w:cs="Courier New"/>
+          <w:color w:val="000000"/>
+          <w:kern w:val="0"/>
+          <w:sz w:val="20"/>
+          <w:szCs w:val="20"/>
+          <w:highlight w:val="lightGray"/>
+        </w:rPr>
+        <w:t>=</w:t>
+      </w:r>
+      <w:proofErr w:type="spellStart"/>
+      <w:r>
+        <w:rPr>
+          <w:rFonts w:ascii="Courier New" w:hAnsi="Courier New" w:cs="Courier New"/>
+          <w:color w:val="000000"/>
+          <w:kern w:val="0"/>
+          <w:sz w:val="20"/>
+          <w:szCs w:val="20"/>
+          <w:highlight w:val="lightGray"/>
+        </w:rPr>
+        <w:t>RungeKutta</w:t>
+      </w:r>
+      <w:proofErr w:type="spellEnd"/>
+      <w:r>
+        <w:rPr>
+          <w:rFonts w:ascii="Courier New" w:hAnsi="Courier New" w:cs="Courier New"/>
+          <w:color w:val="000000"/>
+          <w:kern w:val="0"/>
+          <w:sz w:val="20"/>
+          <w:szCs w:val="20"/>
+          <w:highlight w:val="lightGray"/>
+        </w:rPr>
+        <w:t>(x,0.01,A_);</w:t>
+      </w:r>
+    </w:p>
+    <w:p>
+      <w:pPr>
+        <w:autoSpaceDE w:val="0"/>
+        <w:autoSpaceDN w:val="0"/>
+        <w:adjustRightInd w:val="0"/>
+        <w:spacing w:before="0" w:beforeAutospacing="0" w:after="0" w:afterAutospacing="0"/>
+        <w:rPr>
+          <w:rFonts w:ascii="Courier New" w:hAnsi="Courier New" w:cs="Courier New"/>
+          <w:kern w:val="0"/>
+          <w:sz w:val="20"/>
+          <w:szCs w:val="20"/>
+          <w:highlight w:val="lightGray"/>
+        </w:rPr>
+      </w:pPr>
+      <w:r>
+        <w:rPr>
+          <w:rFonts w:ascii="Courier New" w:hAnsi="Courier New" w:cs="Courier New"/>
+          <w:color w:val="000000"/>
+          <w:kern w:val="0"/>
+          <w:sz w:val="20"/>
+          <w:szCs w:val="20"/>
+          <w:highlight w:val="lightGray"/>
+        </w:rPr>
+        <w:t xml:space="preserve">            x1array(i+1)=</w:t>
+      </w:r>
+      <w:proofErr w:type="spellStart"/>
+      <w:r>
+        <w:rPr>
+          <w:rFonts w:ascii="Courier New" w:hAnsi="Courier New" w:cs="Courier New"/>
+          <w:color w:val="000000"/>
+          <w:kern w:val="0"/>
+          <w:sz w:val="20"/>
+          <w:szCs w:val="20"/>
+          <w:highlight w:val="lightGray"/>
+        </w:rPr>
+        <w:t>xNext</w:t>
+      </w:r>
+      <w:proofErr w:type="spellEnd"/>
+      <w:r>
+        <w:rPr>
+          <w:rFonts w:ascii="Courier New" w:hAnsi="Courier New" w:cs="Courier New"/>
+          <w:color w:val="000000"/>
+          <w:kern w:val="0"/>
+          <w:sz w:val="20"/>
+          <w:szCs w:val="20"/>
+          <w:highlight w:val="lightGray"/>
+        </w:rPr>
+        <w:t>(1);</w:t>
+      </w:r>
+    </w:p>
+    <w:p>
+      <w:pPr>
+        <w:autoSpaceDE w:val="0"/>
+        <w:autoSpaceDN w:val="0"/>
+        <w:adjustRightInd w:val="0"/>
+        <w:spacing w:before="0" w:beforeAutospacing="0" w:after="0" w:afterAutospacing="0"/>
+        <w:rPr>
+          <w:rFonts w:ascii="Courier New" w:hAnsi="Courier New" w:cs="Courier New"/>
+          <w:kern w:val="0"/>
+          <w:sz w:val="20"/>
+          <w:szCs w:val="20"/>
+          <w:highlight w:val="lightGray"/>
+        </w:rPr>
+      </w:pPr>
+      <w:r>
+        <w:rPr>
+          <w:rFonts w:ascii="Courier New" w:hAnsi="Courier New" w:cs="Courier New"/>
+          <w:color w:val="000000"/>
+          <w:kern w:val="0"/>
+          <w:sz w:val="20"/>
+          <w:szCs w:val="20"/>
+          <w:highlight w:val="lightGray"/>
+        </w:rPr>
+        <w:t xml:space="preserve">            x2array(i+1)=</w:t>
+      </w:r>
+      <w:proofErr w:type="spellStart"/>
+      <w:r>
+        <w:rPr>
+          <w:rFonts w:ascii="Courier New" w:hAnsi="Courier New" w:cs="Courier New"/>
+          <w:color w:val="000000"/>
+          <w:kern w:val="0"/>
+          <w:sz w:val="20"/>
+          <w:szCs w:val="20"/>
+          <w:highlight w:val="lightGray"/>
+        </w:rPr>
+        <w:t>xNext</w:t>
+      </w:r>
+      <w:proofErr w:type="spellEnd"/>
+      <w:r>
+        <w:rPr>
+          <w:rFonts w:ascii="Courier New" w:hAnsi="Courier New" w:cs="Courier New"/>
+          <w:color w:val="000000"/>
+          <w:kern w:val="0"/>
+          <w:sz w:val="20"/>
+          <w:szCs w:val="20"/>
+          <w:highlight w:val="lightGray"/>
+        </w:rPr>
+        <w:t>(2);</w:t>
+      </w:r>
+    </w:p>
+    <w:p>
+      <w:pPr>
+        <w:autoSpaceDE w:val="0"/>
+        <w:autoSpaceDN w:val="0"/>
+        <w:adjustRightInd w:val="0"/>
+        <w:spacing w:before="0" w:beforeAutospacing="0" w:after="0" w:afterAutospacing="0"/>
+        <w:rPr>
+          <w:rFonts w:ascii="Courier New" w:hAnsi="Courier New" w:cs="Courier New"/>
+          <w:kern w:val="0"/>
+          <w:sz w:val="20"/>
+          <w:szCs w:val="20"/>
+          <w:highlight w:val="lightGray"/>
+        </w:rPr>
+      </w:pPr>
+      <w:r>
+        <w:rPr>
+          <w:rFonts w:ascii="Courier New" w:hAnsi="Courier New" w:cs="Courier New"/>
+          <w:color w:val="000000"/>
+          <w:kern w:val="0"/>
+          <w:sz w:val="20"/>
+          <w:szCs w:val="20"/>
+          <w:highlight w:val="lightGray"/>
+        </w:rPr>
+        <w:t xml:space="preserve">            </w:t>
+      </w:r>
+    </w:p>
+    <w:p>
+      <w:pPr>
+        <w:autoSpaceDE w:val="0"/>
+        <w:autoSpaceDN w:val="0"/>
+        <w:adjustRightInd w:val="0"/>
+        <w:spacing w:before="0" w:beforeAutospacing="0" w:after="0" w:afterAutospacing="0"/>
+        <w:rPr>
+          <w:rFonts w:ascii="Courier New" w:hAnsi="Courier New" w:cs="Courier New"/>
+          <w:kern w:val="0"/>
+          <w:sz w:val="20"/>
+          <w:szCs w:val="20"/>
+          <w:highlight w:val="lightGray"/>
+        </w:rPr>
+      </w:pPr>
+      <w:r>
+        <w:rPr>
+          <w:rFonts w:ascii="Courier New" w:hAnsi="Courier New" w:cs="Courier New"/>
+          <w:color w:val="000000"/>
+          <w:kern w:val="0"/>
+          <w:sz w:val="20"/>
+          <w:szCs w:val="20"/>
+          <w:highlight w:val="lightGray"/>
+        </w:rPr>
+        <w:t xml:space="preserve">            </w:t>
+      </w:r>
+      <w:proofErr w:type="spellStart"/>
+      <w:r>
+        <w:rPr>
+          <w:rFonts w:ascii="Courier New" w:hAnsi="Courier New" w:cs="Courier New"/>
+          <w:color w:val="000000"/>
+          <w:kern w:val="0"/>
+          <w:sz w:val="20"/>
+          <w:szCs w:val="20"/>
+          <w:highlight w:val="lightGray"/>
+        </w:rPr>
+        <w:t>tmp</w:t>
+      </w:r>
+      <w:proofErr w:type="spellEnd"/>
+      <w:r>
+        <w:rPr>
+          <w:rFonts w:ascii="Courier New" w:hAnsi="Courier New" w:cs="Courier New"/>
+          <w:color w:val="000000"/>
+          <w:kern w:val="0"/>
+          <w:sz w:val="20"/>
+          <w:szCs w:val="20"/>
+          <w:highlight w:val="lightGray"/>
+        </w:rPr>
+        <w:t>=</w:t>
+      </w:r>
+      <w:r>
+        <w:rPr>
+          <w:rFonts w:ascii="Courier New" w:hAnsi="Courier New" w:cs="Courier New" w:hint="eastAsia"/>
+          <w:color w:val="000000"/>
+          <w:kern w:val="0"/>
+          <w:sz w:val="20"/>
+          <w:szCs w:val="20"/>
+          <w:highlight w:val="lightGray"/>
+        </w:rPr>
+        <w:t>(</w:t>
+      </w:r>
+      <w:r>
+        <w:rPr>
+          <w:rFonts w:ascii="Courier New" w:hAnsi="Courier New" w:cs="Courier New"/>
+          <w:color w:val="000000"/>
+          <w:kern w:val="0"/>
+          <w:sz w:val="20"/>
+          <w:szCs w:val="20"/>
+          <w:highlight w:val="lightGray"/>
+        </w:rPr>
+        <w:t>x*(Q+K'*R*K)*x'</w:t>
+      </w:r>
+      <w:r>
+        <w:rPr>
+          <w:rFonts w:ascii="Courier New" w:hAnsi="Courier New" w:cs="Courier New" w:hint="eastAsia"/>
+          <w:color w:val="000000"/>
+          <w:kern w:val="0"/>
+          <w:sz w:val="20"/>
+          <w:szCs w:val="20"/>
+          <w:highlight w:val="lightGray"/>
+        </w:rPr>
+        <w:t>)*0.01</w:t>
+      </w:r>
+      <w:r>
+        <w:rPr>
+          <w:rFonts w:ascii="Courier New" w:hAnsi="Courier New" w:cs="Courier New"/>
+          <w:color w:val="000000"/>
+          <w:kern w:val="0"/>
+          <w:sz w:val="20"/>
+          <w:szCs w:val="20"/>
+          <w:highlight w:val="lightGray"/>
+        </w:rPr>
+        <w:t>;</w:t>
+      </w:r>
+      <w:r>
+        <w:rPr>
+          <w:rFonts w:ascii="Courier New" w:hAnsi="Courier New" w:cs="Courier New"/>
+          <w:color w:val="228B22"/>
+          <w:kern w:val="0"/>
+          <w:sz w:val="20"/>
+          <w:szCs w:val="20"/>
+          <w:highlight w:val="lightGray"/>
+        </w:rPr>
+        <w:t>%J=int_0^inf( x'*Q*</w:t>
+      </w:r>
+      <w:proofErr w:type="spellStart"/>
+      <w:r>
+        <w:rPr>
+          <w:rFonts w:ascii="Courier New" w:hAnsi="Courier New" w:cs="Courier New"/>
+          <w:color w:val="228B22"/>
+          <w:kern w:val="0"/>
+          <w:sz w:val="20"/>
+          <w:szCs w:val="20"/>
+          <w:highlight w:val="lightGray"/>
+        </w:rPr>
+        <w:t>x+u</w:t>
+      </w:r>
+      <w:proofErr w:type="spellEnd"/>
+      <w:r>
+        <w:rPr>
+          <w:rFonts w:ascii="Courier New" w:hAnsi="Courier New" w:cs="Courier New"/>
+          <w:color w:val="228B22"/>
+          <w:kern w:val="0"/>
+          <w:sz w:val="20"/>
+          <w:szCs w:val="20"/>
+          <w:highlight w:val="lightGray"/>
+        </w:rPr>
+        <w:t>*R*u)</w:t>
+      </w:r>
+      <w:proofErr w:type="spellStart"/>
+      <w:r>
+        <w:rPr>
+          <w:rFonts w:ascii="Courier New" w:hAnsi="Courier New" w:cs="Courier New"/>
+          <w:color w:val="228B22"/>
+          <w:kern w:val="0"/>
+          <w:sz w:val="20"/>
+          <w:szCs w:val="20"/>
+          <w:highlight w:val="lightGray"/>
+        </w:rPr>
+        <w:t>dt</w:t>
+      </w:r>
+      <w:proofErr w:type="spellEnd"/>
+    </w:p>
+    <w:p>
+      <w:pPr>
+        <w:autoSpaceDE w:val="0"/>
+        <w:autoSpaceDN w:val="0"/>
+        <w:adjustRightInd w:val="0"/>
+        <w:spacing w:before="0" w:beforeAutospacing="0" w:after="0" w:afterAutospacing="0"/>
+        <w:rPr>
+          <w:rFonts w:ascii="Courier New" w:hAnsi="Courier New" w:cs="Courier New"/>
+          <w:kern w:val="0"/>
+          <w:sz w:val="20"/>
+          <w:szCs w:val="20"/>
+          <w:highlight w:val="lightGray"/>
+        </w:rPr>
+      </w:pPr>
+      <w:r>
+        <w:rPr>
+          <w:rFonts w:ascii="Courier New" w:hAnsi="Courier New" w:cs="Courier New"/>
+          <w:color w:val="000000"/>
+          <w:kern w:val="0"/>
+          <w:sz w:val="20"/>
+          <w:szCs w:val="20"/>
+          <w:highlight w:val="lightGray"/>
+        </w:rPr>
+        <w:t xml:space="preserve">            J(j,i+1)=J(</w:t>
+      </w:r>
+      <w:proofErr w:type="spellStart"/>
+      <w:r>
+        <w:rPr>
+          <w:rFonts w:ascii="Courier New" w:hAnsi="Courier New" w:cs="Courier New"/>
+          <w:color w:val="000000"/>
+          <w:kern w:val="0"/>
+          <w:sz w:val="20"/>
+          <w:szCs w:val="20"/>
+          <w:highlight w:val="lightGray"/>
+        </w:rPr>
+        <w:t>j,i</w:t>
+      </w:r>
+      <w:proofErr w:type="spellEnd"/>
+      <w:r>
+        <w:rPr>
+          <w:rFonts w:ascii="Courier New" w:hAnsi="Courier New" w:cs="Courier New"/>
+          <w:color w:val="000000"/>
+          <w:kern w:val="0"/>
+          <w:sz w:val="20"/>
+          <w:szCs w:val="20"/>
+          <w:highlight w:val="lightGray"/>
+        </w:rPr>
+        <w:t>)+</w:t>
+      </w:r>
+      <w:proofErr w:type="spellStart"/>
+      <w:r>
+        <w:rPr>
+          <w:rFonts w:ascii="Courier New" w:hAnsi="Courier New" w:cs="Courier New"/>
+          <w:color w:val="000000"/>
+          <w:kern w:val="0"/>
+          <w:sz w:val="20"/>
+          <w:szCs w:val="20"/>
+          <w:highlight w:val="lightGray"/>
+        </w:rPr>
+        <w:t>tmp</w:t>
+      </w:r>
+      <w:proofErr w:type="spellEnd"/>
+      <w:r>
+        <w:rPr>
+          <w:rFonts w:ascii="Courier New" w:hAnsi="Courier New" w:cs="Courier New"/>
+          <w:color w:val="000000"/>
+          <w:kern w:val="0"/>
+          <w:sz w:val="20"/>
+          <w:szCs w:val="20"/>
+          <w:highlight w:val="lightGray"/>
+        </w:rPr>
+        <w:t>;</w:t>
+      </w:r>
+    </w:p>
+    <w:p>
+      <w:pPr>
+        <w:autoSpaceDE w:val="0"/>
+        <w:autoSpaceDN w:val="0"/>
+        <w:adjustRightInd w:val="0"/>
+        <w:spacing w:before="0" w:beforeAutospacing="0" w:after="0" w:afterAutospacing="0"/>
+        <w:rPr>
+          <w:rFonts w:ascii="Courier New" w:hAnsi="Courier New" w:cs="Courier New"/>
+          <w:kern w:val="0"/>
+          <w:sz w:val="20"/>
+          <w:szCs w:val="20"/>
+          <w:highlight w:val="lightGray"/>
+        </w:rPr>
+      </w:pPr>
+      <w:r>
+        <w:rPr>
+          <w:rFonts w:ascii="Courier New" w:hAnsi="Courier New" w:cs="Courier New"/>
+          <w:color w:val="000000"/>
+          <w:kern w:val="0"/>
+          <w:sz w:val="20"/>
+          <w:szCs w:val="20"/>
+          <w:highlight w:val="lightGray"/>
+        </w:rPr>
+        <w:t xml:space="preserve">        </w:t>
+      </w:r>
+      <w:r>
+        <w:rPr>
+          <w:rFonts w:ascii="Courier New" w:hAnsi="Courier New" w:cs="Courier New"/>
+          <w:color w:val="0000FF"/>
+          <w:kern w:val="0"/>
+          <w:sz w:val="20"/>
+          <w:szCs w:val="20"/>
+          <w:highlight w:val="lightGray"/>
+        </w:rPr>
+        <w:t>end</w:t>
+      </w:r>
+    </w:p>
+    <w:p>
+      <w:pPr>
+        <w:autoSpaceDE w:val="0"/>
+        <w:autoSpaceDN w:val="0"/>
+        <w:adjustRightInd w:val="0"/>
+        <w:spacing w:before="0" w:beforeAutospacing="0" w:after="0" w:afterAutospacing="0"/>
+        <w:rPr>
+          <w:rFonts w:ascii="Courier New" w:hAnsi="Courier New" w:cs="Courier New"/>
+          <w:kern w:val="0"/>
+          <w:sz w:val="20"/>
+          <w:szCs w:val="20"/>
+          <w:highlight w:val="lightGray"/>
+        </w:rPr>
+      </w:pPr>
+      <w:r>
+        <w:rPr>
+          <w:rFonts w:ascii="Courier New" w:hAnsi="Courier New" w:cs="Courier New"/>
+          <w:color w:val="0000FF"/>
+          <w:kern w:val="0"/>
+          <w:sz w:val="20"/>
+          <w:szCs w:val="20"/>
+          <w:highlight w:val="lightGray"/>
+        </w:rPr>
+        <w:t xml:space="preserve"> </w:t>
+      </w:r>
+    </w:p>
+    <w:p>
+      <w:pPr>
+        <w:autoSpaceDE w:val="0"/>
+        <w:autoSpaceDN w:val="0"/>
+        <w:adjustRightInd w:val="0"/>
+        <w:spacing w:before="0" w:beforeAutospacing="0" w:after="0" w:afterAutospacing="0"/>
+        <w:rPr>
+          <w:rFonts w:ascii="Courier New" w:hAnsi="Courier New" w:cs="Courier New"/>
+          <w:kern w:val="0"/>
+          <w:sz w:val="20"/>
+          <w:szCs w:val="20"/>
+          <w:highlight w:val="lightGray"/>
+        </w:rPr>
+      </w:pPr>
+      <w:r>
+        <w:rPr>
+          <w:rFonts w:ascii="Courier New" w:hAnsi="Courier New" w:cs="Courier New"/>
+          <w:color w:val="000000"/>
+          <w:kern w:val="0"/>
+          <w:sz w:val="20"/>
+          <w:szCs w:val="20"/>
+          <w:highlight w:val="lightGray"/>
+        </w:rPr>
+        <w:t xml:space="preserve">        </w:t>
+      </w:r>
+      <w:r>
+        <w:rPr>
+          <w:rFonts w:ascii="Courier New" w:hAnsi="Courier New" w:cs="Courier New"/>
+          <w:color w:val="0000FF"/>
+          <w:kern w:val="0"/>
+          <w:sz w:val="20"/>
+          <w:szCs w:val="20"/>
+          <w:highlight w:val="lightGray"/>
+        </w:rPr>
+        <w:t>if</w:t>
+      </w:r>
+      <w:r>
+        <w:rPr>
+          <w:rFonts w:ascii="Courier New" w:hAnsi="Courier New" w:cs="Courier New"/>
+          <w:color w:val="000000"/>
+          <w:kern w:val="0"/>
+          <w:sz w:val="20"/>
+          <w:szCs w:val="20"/>
+          <w:highlight w:val="lightGray"/>
+        </w:rPr>
+        <w:t xml:space="preserve"> k==1</w:t>
+      </w:r>
+    </w:p>
+    <w:p>
+      <w:pPr>
+        <w:autoSpaceDE w:val="0"/>
+        <w:autoSpaceDN w:val="0"/>
+        <w:adjustRightInd w:val="0"/>
+        <w:spacing w:before="0" w:beforeAutospacing="0" w:after="0" w:afterAutospacing="0"/>
+        <w:rPr>
+          <w:rFonts w:ascii="Courier New" w:hAnsi="Courier New" w:cs="Courier New"/>
+          <w:kern w:val="0"/>
+          <w:sz w:val="20"/>
+          <w:szCs w:val="20"/>
+          <w:highlight w:val="lightGray"/>
+        </w:rPr>
+      </w:pPr>
+      <w:r>
+        <w:rPr>
+          <w:rFonts w:ascii="Courier New" w:hAnsi="Courier New" w:cs="Courier New"/>
+          <w:color w:val="000000"/>
+          <w:kern w:val="0"/>
+          <w:sz w:val="20"/>
+          <w:szCs w:val="20"/>
+          <w:highlight w:val="lightGray"/>
+        </w:rPr>
+        <w:t xml:space="preserve">            plot(J(j,:),</w:t>
+      </w:r>
+      <w:r>
+        <w:rPr>
+          <w:rFonts w:ascii="Courier New" w:hAnsi="Courier New" w:cs="Courier New"/>
+          <w:color w:val="A020F0"/>
+          <w:kern w:val="0"/>
+          <w:sz w:val="20"/>
+          <w:szCs w:val="20"/>
+          <w:highlight w:val="lightGray"/>
+        </w:rPr>
+        <w:t>'--'</w:t>
+      </w:r>
+      <w:r>
+        <w:rPr>
+          <w:rFonts w:ascii="Courier New" w:hAnsi="Courier New" w:cs="Courier New"/>
+          <w:color w:val="000000"/>
+          <w:kern w:val="0"/>
+          <w:sz w:val="20"/>
+          <w:szCs w:val="20"/>
+          <w:highlight w:val="lightGray"/>
+        </w:rPr>
+        <w:t>);</w:t>
+      </w:r>
+      <w:r>
+        <w:rPr>
+          <w:rFonts w:ascii="Courier New" w:hAnsi="Courier New" w:cs="Courier New"/>
+          <w:color w:val="228B22"/>
+          <w:kern w:val="0"/>
+          <w:sz w:val="20"/>
+          <w:szCs w:val="20"/>
+          <w:highlight w:val="lightGray"/>
+        </w:rPr>
+        <w:t>%without optimal</w:t>
+      </w:r>
+    </w:p>
+    <w:p>
+      <w:pPr>
+        <w:autoSpaceDE w:val="0"/>
+        <w:autoSpaceDN w:val="0"/>
+        <w:adjustRightInd w:val="0"/>
+        <w:spacing w:before="0" w:beforeAutospacing="0" w:after="0" w:afterAutospacing="0"/>
+        <w:rPr>
+          <w:rFonts w:ascii="Courier New" w:hAnsi="Courier New" w:cs="Courier New"/>
+          <w:kern w:val="0"/>
+          <w:sz w:val="20"/>
+          <w:szCs w:val="20"/>
+          <w:highlight w:val="lightGray"/>
+        </w:rPr>
+      </w:pPr>
+      <w:r>
+        <w:rPr>
+          <w:rFonts w:ascii="Courier New" w:hAnsi="Courier New" w:cs="Courier New"/>
+          <w:color w:val="000000"/>
+          <w:kern w:val="0"/>
+          <w:sz w:val="20"/>
+          <w:szCs w:val="20"/>
+          <w:highlight w:val="lightGray"/>
+        </w:rPr>
+        <w:t xml:space="preserve">        </w:t>
+      </w:r>
+      <w:r>
+        <w:rPr>
+          <w:rFonts w:ascii="Courier New" w:hAnsi="Courier New" w:cs="Courier New"/>
+          <w:color w:val="0000FF"/>
+          <w:kern w:val="0"/>
+          <w:sz w:val="20"/>
+          <w:szCs w:val="20"/>
+          <w:highlight w:val="lightGray"/>
+        </w:rPr>
+        <w:t>else</w:t>
+      </w:r>
+    </w:p>
+    <w:p>
+      <w:pPr>
+        <w:autoSpaceDE w:val="0"/>
+        <w:autoSpaceDN w:val="0"/>
+        <w:adjustRightInd w:val="0"/>
+        <w:spacing w:before="0" w:beforeAutospacing="0" w:after="0" w:afterAutospacing="0"/>
+        <w:rPr>
+          <w:rFonts w:ascii="Courier New" w:hAnsi="Courier New" w:cs="Courier New"/>
+          <w:kern w:val="0"/>
+          <w:sz w:val="20"/>
+          <w:szCs w:val="20"/>
+          <w:highlight w:val="lightGray"/>
+        </w:rPr>
+      </w:pPr>
+      <w:r>
+        <w:rPr>
+          <w:rFonts w:ascii="Courier New" w:hAnsi="Courier New" w:cs="Courier New"/>
+          <w:color w:val="000000"/>
+          <w:kern w:val="0"/>
+          <w:sz w:val="20"/>
+          <w:szCs w:val="20"/>
+          <w:highlight w:val="lightGray"/>
+        </w:rPr>
+        <w:t xml:space="preserve">            plot(J(j,:));</w:t>
+      </w:r>
+      <w:r>
+        <w:rPr>
+          <w:rFonts w:ascii="Courier New" w:hAnsi="Courier New" w:cs="Courier New"/>
+          <w:color w:val="228B22"/>
+          <w:kern w:val="0"/>
+          <w:sz w:val="20"/>
+          <w:szCs w:val="20"/>
+          <w:highlight w:val="lightGray"/>
+        </w:rPr>
+        <w:t>%optimal</w:t>
+      </w:r>
+    </w:p>
+    <w:p>
+      <w:pPr>
+        <w:autoSpaceDE w:val="0"/>
+        <w:autoSpaceDN w:val="0"/>
+        <w:adjustRightInd w:val="0"/>
+        <w:spacing w:before="0" w:beforeAutospacing="0" w:after="0" w:afterAutospacing="0"/>
+        <w:rPr>
+          <w:rFonts w:ascii="Courier New" w:hAnsi="Courier New" w:cs="Courier New"/>
+          <w:kern w:val="0"/>
+          <w:sz w:val="20"/>
+          <w:szCs w:val="20"/>
+          <w:highlight w:val="lightGray"/>
+        </w:rPr>
+      </w:pPr>
+      <w:r>
+        <w:rPr>
+          <w:rFonts w:ascii="Courier New" w:hAnsi="Courier New" w:cs="Courier New"/>
+          <w:color w:val="000000"/>
+          <w:kern w:val="0"/>
+          <w:sz w:val="20"/>
+          <w:szCs w:val="20"/>
+          <w:highlight w:val="lightGray"/>
+        </w:rPr>
+        <w:lastRenderedPageBreak/>
+        <w:t xml:space="preserve">        </w:t>
+      </w:r>
+      <w:r>
+        <w:rPr>
+          <w:rFonts w:ascii="Courier New" w:hAnsi="Courier New" w:cs="Courier New"/>
+          <w:color w:val="0000FF"/>
+          <w:kern w:val="0"/>
+          <w:sz w:val="20"/>
+          <w:szCs w:val="20"/>
+          <w:highlight w:val="lightGray"/>
+        </w:rPr>
+        <w:t>end</w:t>
+      </w:r>
+    </w:p>
+    <w:p>
+      <w:pPr>
+        <w:autoSpaceDE w:val="0"/>
+        <w:autoSpaceDN w:val="0"/>
+        <w:adjustRightInd w:val="0"/>
+        <w:spacing w:before="0" w:beforeAutospacing="0" w:after="0" w:afterAutospacing="0"/>
+        <w:rPr>
+          <w:rFonts w:ascii="Courier New" w:hAnsi="Courier New" w:cs="Courier New"/>
+          <w:kern w:val="0"/>
+          <w:sz w:val="20"/>
+          <w:szCs w:val="20"/>
+          <w:highlight w:val="lightGray"/>
+        </w:rPr>
+      </w:pPr>
+      <w:r>
+        <w:rPr>
+          <w:rFonts w:ascii="Courier New" w:hAnsi="Courier New" w:cs="Courier New"/>
+          <w:color w:val="000000"/>
+          <w:kern w:val="0"/>
+          <w:sz w:val="20"/>
+          <w:szCs w:val="20"/>
+          <w:highlight w:val="lightGray"/>
+        </w:rPr>
+        <w:t xml:space="preserve">        hold </w:t>
+      </w:r>
+      <w:r>
+        <w:rPr>
+          <w:rFonts w:ascii="Courier New" w:hAnsi="Courier New" w:cs="Courier New"/>
+          <w:color w:val="A020F0"/>
+          <w:kern w:val="0"/>
+          <w:sz w:val="20"/>
+          <w:szCs w:val="20"/>
+          <w:highlight w:val="lightGray"/>
+        </w:rPr>
+        <w:t>on</w:t>
+      </w:r>
+      <w:r>
+        <w:rPr>
+          <w:rFonts w:ascii="Courier New" w:hAnsi="Courier New" w:cs="Courier New"/>
+          <w:color w:val="000000"/>
+          <w:kern w:val="0"/>
+          <w:sz w:val="20"/>
+          <w:szCs w:val="20"/>
+          <w:highlight w:val="lightGray"/>
+        </w:rPr>
+        <w:t>;</w:t>
+      </w:r>
+    </w:p>
+    <w:p>
+      <w:pPr>
+        <w:autoSpaceDE w:val="0"/>
+        <w:autoSpaceDN w:val="0"/>
+        <w:adjustRightInd w:val="0"/>
+        <w:spacing w:before="0" w:beforeAutospacing="0" w:after="0" w:afterAutospacing="0"/>
+        <w:rPr>
+          <w:rFonts w:ascii="Courier New" w:hAnsi="Courier New" w:cs="Courier New"/>
+          <w:kern w:val="0"/>
+          <w:sz w:val="20"/>
+          <w:szCs w:val="20"/>
+          <w:highlight w:val="lightGray"/>
+        </w:rPr>
+      </w:pPr>
+      <w:r>
+        <w:rPr>
+          <w:rFonts w:ascii="Courier New" w:hAnsi="Courier New" w:cs="Courier New"/>
+          <w:color w:val="000000"/>
+          <w:kern w:val="0"/>
+          <w:sz w:val="20"/>
+          <w:szCs w:val="20"/>
+          <w:highlight w:val="lightGray"/>
+        </w:rPr>
+        <w:t xml:space="preserve">    </w:t>
+      </w:r>
+      <w:r>
+        <w:rPr>
+          <w:rFonts w:ascii="Courier New" w:hAnsi="Courier New" w:cs="Courier New"/>
+          <w:color w:val="0000FF"/>
+          <w:kern w:val="0"/>
+          <w:sz w:val="20"/>
+          <w:szCs w:val="20"/>
+          <w:highlight w:val="lightGray"/>
+        </w:rPr>
+        <w:t>end</w:t>
+      </w:r>
+    </w:p>
+    <w:p>
+      <w:pPr>
+        <w:autoSpaceDE w:val="0"/>
+        <w:autoSpaceDN w:val="0"/>
+        <w:adjustRightInd w:val="0"/>
+        <w:spacing w:before="0" w:beforeAutospacing="0" w:after="0" w:afterAutospacing="0"/>
+        <w:rPr>
+          <w:rFonts w:ascii="Courier New" w:hAnsi="Courier New" w:cs="Courier New"/>
+          <w:kern w:val="0"/>
+          <w:sz w:val="20"/>
+          <w:szCs w:val="20"/>
+          <w:highlight w:val="lightGray"/>
+        </w:rPr>
+      </w:pPr>
+      <w:r>
+        <w:rPr>
+          <w:rFonts w:ascii="Courier New" w:hAnsi="Courier New" w:cs="Courier New"/>
+          <w:color w:val="000000"/>
+          <w:kern w:val="0"/>
+          <w:sz w:val="20"/>
+          <w:szCs w:val="20"/>
+          <w:highlight w:val="lightGray"/>
+        </w:rPr>
+        <w:t xml:space="preserve">    title(</w:t>
+      </w:r>
+      <w:r>
+        <w:rPr>
+          <w:rFonts w:ascii="Courier New" w:hAnsi="Courier New" w:cs="Courier New"/>
+          <w:color w:val="A020F0"/>
+          <w:kern w:val="0"/>
+          <w:sz w:val="20"/>
+          <w:szCs w:val="20"/>
+          <w:highlight w:val="lightGray"/>
+        </w:rPr>
+        <w:t>'J (</w:t>
+      </w:r>
+      <w:proofErr w:type="spellStart"/>
+      <w:r>
+        <w:rPr>
+          <w:rFonts w:ascii="Courier New" w:hAnsi="Courier New" w:cs="Courier New"/>
+          <w:color w:val="A020F0"/>
+          <w:kern w:val="0"/>
+          <w:sz w:val="20"/>
+          <w:szCs w:val="20"/>
+          <w:highlight w:val="lightGray"/>
+        </w:rPr>
+        <w:t>comparision</w:t>
+      </w:r>
+      <w:proofErr w:type="spellEnd"/>
+      <w:r>
+        <w:rPr>
+          <w:rFonts w:ascii="Courier New" w:hAnsi="Courier New" w:cs="Courier New"/>
+          <w:color w:val="A020F0"/>
+          <w:kern w:val="0"/>
+          <w:sz w:val="20"/>
+          <w:szCs w:val="20"/>
+          <w:highlight w:val="lightGray"/>
+        </w:rPr>
+        <w:t>)'</w:t>
+      </w:r>
+      <w:r>
+        <w:rPr>
+          <w:rFonts w:ascii="Courier New" w:hAnsi="Courier New" w:cs="Courier New"/>
+          <w:color w:val="000000"/>
+          <w:kern w:val="0"/>
+          <w:sz w:val="20"/>
+          <w:szCs w:val="20"/>
+          <w:highlight w:val="lightGray"/>
+        </w:rPr>
+        <w:t>);</w:t>
+      </w:r>
+    </w:p>
+    <w:p>
+      <w:pPr>
+        <w:autoSpaceDE w:val="0"/>
+        <w:autoSpaceDN w:val="0"/>
+        <w:adjustRightInd w:val="0"/>
+        <w:spacing w:before="0" w:beforeAutospacing="0" w:after="0" w:afterAutospacing="0"/>
+        <w:rPr>
+          <w:rFonts w:ascii="Courier New" w:hAnsi="Courier New" w:cs="Courier New"/>
+          <w:kern w:val="0"/>
+          <w:sz w:val="20"/>
+          <w:szCs w:val="20"/>
+        </w:rPr>
+      </w:pPr>
+      <w:r>
+        <w:rPr>
+          <w:rFonts w:ascii="Courier New" w:hAnsi="Courier New" w:cs="Courier New"/>
+          <w:color w:val="0000FF"/>
+          <w:kern w:val="0"/>
+          <w:sz w:val="20"/>
+          <w:szCs w:val="20"/>
+          <w:highlight w:val="lightGray"/>
+        </w:rPr>
+        <w:t>end</w:t>
+      </w:r>
+    </w:p>
+    <w:p>
+      <w:pPr>
+        <w:autoSpaceDE w:val="0"/>
+        <w:autoSpaceDN w:val="0"/>
+        <w:adjustRightInd w:val="0"/>
+        <w:spacing w:before="0" w:beforeAutospacing="0" w:after="0" w:afterAutospacing="0"/>
+        <w:rPr>
+          <w:rFonts w:asciiTheme="minorEastAsia" w:hAnsiTheme="minorEastAsia" w:cs="Courier New"/>
+          <w:kern w:val="0"/>
+          <w:szCs w:val="24"/>
+        </w:rPr>
+      </w:pPr>
+    </w:p>
+    <w:p>
+      <w:pPr>
+        <w:autoSpaceDE w:val="0"/>
+        <w:autoSpaceDN w:val="0"/>
+        <w:adjustRightInd w:val="0"/>
+        <w:spacing w:before="0" w:beforeAutospacing="0" w:after="0" w:afterAutospacing="0"/>
+        <w:rPr>
+          <w:rFonts w:asciiTheme="minorEastAsia" w:hAnsiTheme="minorEastAsia" w:cs="Courier New"/>
+          <w:kern w:val="0"/>
+          <w:szCs w:val="24"/>
+        </w:rPr>
+      </w:pPr>
+    </w:p>
+    <w:p>
+      <w:pPr>
+        <w:autoSpaceDE w:val="0"/>
+        <w:autoSpaceDN w:val="0"/>
+        <w:adjustRightInd w:val="0"/>
+        <w:spacing w:before="0" w:beforeAutospacing="0" w:after="0" w:afterAutospacing="0"/>
+        <w:rPr>
+          <w:rFonts w:asciiTheme="minorEastAsia" w:hAnsiTheme="minorEastAsia" w:cs="Courier New"/>
+          <w:kern w:val="0"/>
+          <w:szCs w:val="24"/>
+        </w:rPr>
+      </w:pPr>
+    </w:p>
+    <w:p>
+      <w:pPr>
+        <w:autoSpaceDE w:val="0"/>
+        <w:autoSpaceDN w:val="0"/>
+        <w:adjustRightInd w:val="0"/>
+        <w:spacing w:before="0" w:beforeAutospacing="0" w:after="0" w:afterAutospacing="0"/>
+        <w:rPr>
+          <w:rFonts w:asciiTheme="minorEastAsia" w:hAnsiTheme="minorEastAsia" w:cs="Courier New"/>
+          <w:kern w:val="0"/>
+          <w:szCs w:val="24"/>
+        </w:rPr>
+      </w:pPr>
+    </w:p>
+    <w:p>
+      <w:pPr>
+        <w:autoSpaceDE w:val="0"/>
+        <w:autoSpaceDN w:val="0"/>
+        <w:adjustRightInd w:val="0"/>
+        <w:spacing w:before="0" w:beforeAutospacing="0" w:after="0" w:afterAutospacing="0"/>
+        <w:rPr>
+          <w:rFonts w:asciiTheme="minorEastAsia" w:hAnsiTheme="minorEastAsia" w:cs="Courier New"/>
+          <w:kern w:val="0"/>
+          <w:szCs w:val="24"/>
+        </w:rPr>
+      </w:pPr>
+    </w:p>
+    <w:p>
+      <w:pPr>
+        <w:autoSpaceDE w:val="0"/>
+        <w:autoSpaceDN w:val="0"/>
+        <w:adjustRightInd w:val="0"/>
+        <w:spacing w:before="0" w:beforeAutospacing="0" w:after="0" w:afterAutospacing="0"/>
+        <w:rPr>
+          <w:rFonts w:asciiTheme="minorEastAsia" w:hAnsiTheme="minorEastAsia" w:cs="Courier New"/>
+          <w:kern w:val="0"/>
+          <w:szCs w:val="24"/>
+        </w:rPr>
+      </w:pPr>
+    </w:p>
+    <w:p>
+      <w:pPr>
+        <w:autoSpaceDE w:val="0"/>
+        <w:autoSpaceDN w:val="0"/>
+        <w:adjustRightInd w:val="0"/>
+        <w:spacing w:before="0" w:beforeAutospacing="0" w:after="0" w:afterAutospacing="0"/>
+        <w:rPr>
+          <w:rFonts w:asciiTheme="minorEastAsia" w:hAnsiTheme="minorEastAsia" w:cs="Courier New"/>
+          <w:kern w:val="0"/>
+          <w:szCs w:val="24"/>
+        </w:rPr>
+      </w:pPr>
+    </w:p>
+    <w:p>
+      <w:pPr>
+        <w:autoSpaceDE w:val="0"/>
+        <w:autoSpaceDN w:val="0"/>
+        <w:adjustRightInd w:val="0"/>
+        <w:spacing w:before="0" w:beforeAutospacing="0" w:after="0" w:afterAutospacing="0"/>
+        <w:rPr>
+          <w:rFonts w:asciiTheme="minorEastAsia" w:hAnsiTheme="minorEastAsia" w:cs="Courier New"/>
+          <w:kern w:val="0"/>
+          <w:szCs w:val="24"/>
+        </w:rPr>
+      </w:pPr>
+    </w:p>
+    <w:p>
+      <w:pPr>
+        <w:autoSpaceDE w:val="0"/>
+        <w:autoSpaceDN w:val="0"/>
+        <w:adjustRightInd w:val="0"/>
+        <w:spacing w:before="0" w:beforeAutospacing="0" w:after="0" w:afterAutospacing="0"/>
+        <w:rPr>
+          <w:rFonts w:asciiTheme="minorEastAsia" w:hAnsiTheme="minorEastAsia" w:cs="Courier New"/>
+          <w:kern w:val="0"/>
+          <w:szCs w:val="24"/>
+        </w:rPr>
+      </w:pPr>
+    </w:p>
+    <w:p>
+      <w:pPr>
+        <w:autoSpaceDE w:val="0"/>
+        <w:autoSpaceDN w:val="0"/>
+        <w:adjustRightInd w:val="0"/>
+        <w:spacing w:before="0" w:beforeAutospacing="0" w:after="0" w:afterAutospacing="0"/>
+        <w:rPr>
+          <w:rFonts w:asciiTheme="minorEastAsia" w:hAnsiTheme="minorEastAsia" w:cs="Courier New"/>
+          <w:kern w:val="0"/>
+          <w:szCs w:val="24"/>
+        </w:rPr>
+      </w:pPr>
+    </w:p>
+    <w:p>
+      <w:pPr>
+        <w:autoSpaceDE w:val="0"/>
+        <w:autoSpaceDN w:val="0"/>
+        <w:adjustRightInd w:val="0"/>
+        <w:spacing w:before="0" w:beforeAutospacing="0" w:after="0" w:afterAutospacing="0"/>
+        <w:rPr>
+          <w:rFonts w:asciiTheme="minorEastAsia" w:hAnsiTheme="minorEastAsia" w:cs="Courier New"/>
+          <w:kern w:val="0"/>
+          <w:szCs w:val="24"/>
+        </w:rPr>
+      </w:pPr>
+    </w:p>
+    <w:p>
+      <w:pPr>
+        <w:autoSpaceDE w:val="0"/>
+        <w:autoSpaceDN w:val="0"/>
+        <w:adjustRightInd w:val="0"/>
+        <w:spacing w:before="0" w:beforeAutospacing="0" w:after="0" w:afterAutospacing="0"/>
+        <w:rPr>
+          <w:rFonts w:asciiTheme="minorEastAsia" w:hAnsiTheme="minorEastAsia" w:cs="Courier New"/>
+          <w:kern w:val="0"/>
+          <w:szCs w:val="24"/>
+        </w:rPr>
+      </w:pPr>
+    </w:p>
+    <w:p>
+      <w:pPr>
+        <w:autoSpaceDE w:val="0"/>
+        <w:autoSpaceDN w:val="0"/>
+        <w:adjustRightInd w:val="0"/>
+        <w:spacing w:before="0" w:beforeAutospacing="0" w:after="0" w:afterAutospacing="0"/>
+        <w:rPr>
+          <w:rFonts w:asciiTheme="minorEastAsia" w:hAnsiTheme="minorEastAsia" w:cs="Courier New"/>
+          <w:kern w:val="0"/>
+          <w:szCs w:val="24"/>
+        </w:rPr>
+      </w:pPr>
+    </w:p>
+    <w:p>
+      <w:pPr>
+        <w:autoSpaceDE w:val="0"/>
+        <w:autoSpaceDN w:val="0"/>
+        <w:adjustRightInd w:val="0"/>
+        <w:spacing w:before="0" w:beforeAutospacing="0" w:after="0" w:afterAutospacing="0"/>
+        <w:rPr>
+          <w:rFonts w:asciiTheme="minorEastAsia" w:hAnsiTheme="minorEastAsia" w:cs="Courier New"/>
+          <w:kern w:val="0"/>
+          <w:szCs w:val="24"/>
+        </w:rPr>
+      </w:pPr>
+    </w:p>
+    <w:p>
+      <w:pPr>
+        <w:autoSpaceDE w:val="0"/>
+        <w:autoSpaceDN w:val="0"/>
+        <w:adjustRightInd w:val="0"/>
+        <w:spacing w:before="0" w:beforeAutospacing="0" w:after="0" w:afterAutospacing="0"/>
+        <w:rPr>
+          <w:rFonts w:asciiTheme="minorEastAsia" w:hAnsiTheme="minorEastAsia" w:cs="Courier New"/>
+          <w:kern w:val="0"/>
+          <w:szCs w:val="24"/>
+        </w:rPr>
+      </w:pPr>
+    </w:p>
+    <w:p>
+      <w:pPr>
+        <w:autoSpaceDE w:val="0"/>
+        <w:autoSpaceDN w:val="0"/>
+        <w:adjustRightInd w:val="0"/>
+        <w:spacing w:before="0" w:beforeAutospacing="0" w:after="0" w:afterAutospacing="0"/>
+        <w:rPr>
+          <w:rFonts w:asciiTheme="minorEastAsia" w:hAnsiTheme="minorEastAsia" w:cs="Courier New"/>
+          <w:kern w:val="0"/>
+          <w:szCs w:val="24"/>
+        </w:rPr>
+      </w:pPr>
+    </w:p>
+    <w:p>
+      <w:pPr>
+        <w:autoSpaceDE w:val="0"/>
+        <w:autoSpaceDN w:val="0"/>
+        <w:adjustRightInd w:val="0"/>
+        <w:spacing w:before="0" w:beforeAutospacing="0" w:after="0" w:afterAutospacing="0"/>
+        <w:rPr>
+          <w:rFonts w:asciiTheme="minorEastAsia" w:hAnsiTheme="minorEastAsia" w:cs="Courier New"/>
+          <w:kern w:val="0"/>
+          <w:szCs w:val="24"/>
+        </w:rPr>
+      </w:pPr>
+    </w:p>
+    <w:p>
+      <w:pPr>
+        <w:autoSpaceDE w:val="0"/>
+        <w:autoSpaceDN w:val="0"/>
+        <w:adjustRightInd w:val="0"/>
+        <w:spacing w:before="0" w:beforeAutospacing="0" w:after="0" w:afterAutospacing="0"/>
+        <w:rPr>
+          <w:rFonts w:asciiTheme="minorEastAsia" w:hAnsiTheme="minorEastAsia" w:cs="Courier New"/>
+          <w:kern w:val="0"/>
+          <w:szCs w:val="24"/>
+        </w:rPr>
+      </w:pPr>
+    </w:p>
+    <w:p>
+      <w:pPr>
+        <w:autoSpaceDE w:val="0"/>
+        <w:autoSpaceDN w:val="0"/>
+        <w:adjustRightInd w:val="0"/>
+        <w:spacing w:before="0" w:beforeAutospacing="0" w:after="0" w:afterAutospacing="0"/>
+        <w:rPr>
+          <w:rFonts w:asciiTheme="minorEastAsia" w:hAnsiTheme="minorEastAsia" w:cs="Courier New"/>
+          <w:kern w:val="0"/>
+          <w:szCs w:val="24"/>
+        </w:rPr>
+      </w:pPr>
+    </w:p>
+    <w:p>
+      <w:pPr>
+        <w:autoSpaceDE w:val="0"/>
+        <w:autoSpaceDN w:val="0"/>
+        <w:adjustRightInd w:val="0"/>
+        <w:spacing w:before="0" w:beforeAutospacing="0" w:after="0" w:afterAutospacing="0"/>
+        <w:rPr>
+          <w:rFonts w:asciiTheme="minorEastAsia" w:hAnsiTheme="minorEastAsia" w:cs="Courier New"/>
+          <w:kern w:val="0"/>
+          <w:szCs w:val="24"/>
+        </w:rPr>
+      </w:pPr>
+    </w:p>
+    <w:p>
+      <w:pPr>
+        <w:autoSpaceDE w:val="0"/>
+        <w:autoSpaceDN w:val="0"/>
+        <w:adjustRightInd w:val="0"/>
+        <w:spacing w:before="0" w:beforeAutospacing="0" w:after="0" w:afterAutospacing="0"/>
+        <w:rPr>
+          <w:rFonts w:asciiTheme="minorEastAsia" w:hAnsiTheme="minorEastAsia" w:cs="Courier New"/>
+          <w:kern w:val="0"/>
+          <w:szCs w:val="24"/>
+        </w:rPr>
+      </w:pPr>
+    </w:p>
+    <w:p>
+      <w:pPr>
+        <w:autoSpaceDE w:val="0"/>
+        <w:autoSpaceDN w:val="0"/>
+        <w:adjustRightInd w:val="0"/>
+        <w:spacing w:before="0" w:beforeAutospacing="0" w:after="0" w:afterAutospacing="0"/>
+        <w:rPr>
+          <w:rFonts w:asciiTheme="minorEastAsia" w:hAnsiTheme="minorEastAsia" w:cs="Courier New"/>
+          <w:kern w:val="0"/>
+          <w:szCs w:val="24"/>
+        </w:rPr>
+      </w:pPr>
+    </w:p>
+    <w:p>
+      <w:pPr>
+        <w:autoSpaceDE w:val="0"/>
+        <w:autoSpaceDN w:val="0"/>
+        <w:adjustRightInd w:val="0"/>
+        <w:spacing w:before="0" w:beforeAutospacing="0" w:after="0" w:afterAutospacing="0"/>
+        <w:rPr>
+          <w:rFonts w:asciiTheme="minorEastAsia" w:hAnsiTheme="minorEastAsia" w:cs="Courier New"/>
+          <w:kern w:val="0"/>
+          <w:szCs w:val="24"/>
+        </w:rPr>
+      </w:pPr>
+    </w:p>
+    <w:p>
+      <w:pPr>
+        <w:autoSpaceDE w:val="0"/>
+        <w:autoSpaceDN w:val="0"/>
+        <w:adjustRightInd w:val="0"/>
+        <w:spacing w:before="0" w:beforeAutospacing="0" w:after="0" w:afterAutospacing="0"/>
+        <w:rPr>
+          <w:rFonts w:asciiTheme="minorEastAsia" w:hAnsiTheme="minorEastAsia" w:cs="Courier New"/>
+          <w:kern w:val="0"/>
+          <w:szCs w:val="24"/>
+        </w:rPr>
+      </w:pPr>
+    </w:p>
+    <w:p>
+      <w:pPr>
+        <w:autoSpaceDE w:val="0"/>
+        <w:autoSpaceDN w:val="0"/>
+        <w:adjustRightInd w:val="0"/>
+        <w:spacing w:before="0" w:beforeAutospacing="0" w:after="0" w:afterAutospacing="0"/>
+        <w:rPr>
+          <w:rFonts w:asciiTheme="minorEastAsia" w:hAnsiTheme="minorEastAsia" w:cs="Courier New"/>
+          <w:kern w:val="0"/>
+          <w:szCs w:val="24"/>
+        </w:rPr>
+      </w:pPr>
+    </w:p>
+    <w:p>
+      <w:pPr>
+        <w:autoSpaceDE w:val="0"/>
+        <w:autoSpaceDN w:val="0"/>
+        <w:adjustRightInd w:val="0"/>
+        <w:spacing w:before="0" w:beforeAutospacing="0" w:after="0" w:afterAutospacing="0"/>
+        <w:rPr>
+          <w:rFonts w:asciiTheme="minorEastAsia" w:hAnsiTheme="minorEastAsia" w:cs="Courier New"/>
+          <w:kern w:val="0"/>
+          <w:szCs w:val="24"/>
+        </w:rPr>
+      </w:pPr>
+    </w:p>
+    <w:p>
+      <w:pPr>
+        <w:autoSpaceDE w:val="0"/>
+        <w:autoSpaceDN w:val="0"/>
+        <w:adjustRightInd w:val="0"/>
+        <w:spacing w:before="0" w:beforeAutospacing="0" w:after="0" w:afterAutospacing="0"/>
+        <w:rPr>
+          <w:rFonts w:asciiTheme="minorEastAsia" w:hAnsiTheme="minorEastAsia" w:cs="Courier New"/>
+          <w:kern w:val="0"/>
+          <w:szCs w:val="24"/>
+        </w:rPr>
+      </w:pPr>
+    </w:p>
+    <w:p>
+      <w:pPr>
+        <w:autoSpaceDE w:val="0"/>
+        <w:autoSpaceDN w:val="0"/>
+        <w:adjustRightInd w:val="0"/>
+        <w:spacing w:before="0" w:beforeAutospacing="0" w:after="0" w:afterAutospacing="0"/>
+        <w:rPr>
+          <w:rFonts w:asciiTheme="minorEastAsia" w:hAnsiTheme="minorEastAsia" w:cs="Courier New"/>
+          <w:kern w:val="0"/>
+          <w:szCs w:val="24"/>
+        </w:rPr>
+      </w:pPr>
+    </w:p>
+    <w:p>
+      <w:pPr>
+        <w:autoSpaceDE w:val="0"/>
+        <w:autoSpaceDN w:val="0"/>
+        <w:adjustRightInd w:val="0"/>
+        <w:spacing w:before="0" w:beforeAutospacing="0" w:after="0" w:afterAutospacing="0"/>
+        <w:rPr>
+          <w:rFonts w:asciiTheme="minorEastAsia" w:hAnsiTheme="minorEastAsia" w:cs="Courier New"/>
+          <w:kern w:val="0"/>
+          <w:szCs w:val="24"/>
+        </w:rPr>
+      </w:pPr>
+    </w:p>
+    <w:p>
+      <w:pPr>
+        <w:autoSpaceDE w:val="0"/>
+        <w:autoSpaceDN w:val="0"/>
+        <w:adjustRightInd w:val="0"/>
+        <w:spacing w:before="0" w:beforeAutospacing="0" w:after="0" w:afterAutospacing="0"/>
+        <w:rPr>
+          <w:rFonts w:asciiTheme="minorEastAsia" w:hAnsiTheme="minorEastAsia" w:cs="Courier New"/>
+          <w:kern w:val="0"/>
+          <w:szCs w:val="24"/>
+        </w:rPr>
+      </w:pPr>
+    </w:p>
+    <w:p>
+      <w:pPr>
+        <w:autoSpaceDE w:val="0"/>
+        <w:autoSpaceDN w:val="0"/>
+        <w:adjustRightInd w:val="0"/>
+        <w:spacing w:before="0" w:beforeAutospacing="0" w:after="0" w:afterAutospacing="0"/>
+        <w:rPr>
+          <w:rFonts w:asciiTheme="minorEastAsia" w:hAnsiTheme="minorEastAsia" w:cs="Courier New"/>
+          <w:kern w:val="0"/>
+          <w:szCs w:val="24"/>
+        </w:rPr>
+      </w:pPr>
+    </w:p>
+    <w:p>
+      <w:pPr>
+        <w:autoSpaceDE w:val="0"/>
+        <w:autoSpaceDN w:val="0"/>
+        <w:adjustRightInd w:val="0"/>
+        <w:spacing w:before="0" w:beforeAutospacing="0" w:after="0" w:afterAutospacing="0"/>
+        <w:rPr>
+          <w:rFonts w:asciiTheme="minorEastAsia" w:hAnsiTheme="minorEastAsia" w:cs="Courier New"/>
+          <w:kern w:val="0"/>
+          <w:szCs w:val="24"/>
+        </w:rPr>
+      </w:pPr>
+    </w:p>
+    <w:p>
+      <w:pPr>
+        <w:autoSpaceDE w:val="0"/>
+        <w:autoSpaceDN w:val="0"/>
+        <w:adjustRightInd w:val="0"/>
+        <w:spacing w:before="0" w:beforeAutospacing="0" w:after="0" w:afterAutospacing="0"/>
+        <w:rPr>
+          <w:rFonts w:asciiTheme="minorEastAsia" w:hAnsiTheme="minorEastAsia" w:cs="Courier New"/>
+          <w:kern w:val="0"/>
+          <w:szCs w:val="24"/>
+        </w:rPr>
+      </w:pPr>
+    </w:p>
+    <w:p>
+      <w:pPr>
+        <w:autoSpaceDE w:val="0"/>
+        <w:autoSpaceDN w:val="0"/>
+        <w:adjustRightInd w:val="0"/>
+        <w:spacing w:before="0" w:beforeAutospacing="0" w:after="0" w:afterAutospacing="0"/>
+        <w:rPr>
+          <w:rFonts w:asciiTheme="minorEastAsia" w:hAnsiTheme="minorEastAsia" w:cs="Courier New"/>
+          <w:kern w:val="0"/>
+          <w:szCs w:val="24"/>
+        </w:rPr>
+      </w:pPr>
+      <w:r>
+        <w:rPr>
+          <w:rFonts w:asciiTheme="minorEastAsia" w:hAnsiTheme="minorEastAsia" w:cs="Courier New" w:hint="eastAsia"/>
+          <w:kern w:val="0"/>
+          <w:szCs w:val="24"/>
+        </w:rPr>
+        <w:lastRenderedPageBreak/>
+        <w:t>模擬</w:t>
+      </w:r>
+      <w:r>
+        <w:rPr>
+          <w:rFonts w:asciiTheme="minorEastAsia" w:hAnsiTheme="minorEastAsia" w:cs="Courier New" w:hint="eastAsia"/>
+          <w:kern w:val="0"/>
+          <w:szCs w:val="24"/>
+        </w:rPr>
+        <w:t>程式碼</w:t>
+      </w:r>
+      <w:r>
+        <w:rPr>
+          <w:rFonts w:asciiTheme="minorEastAsia" w:hAnsiTheme="minorEastAsia" w:cs="Courier New" w:hint="eastAsia"/>
+          <w:kern w:val="0"/>
+          <w:szCs w:val="24"/>
+        </w:rPr>
+        <w:t>(同HW1)</w:t>
+      </w:r>
+      <w:r>
+        <w:rPr>
+          <w:rFonts w:asciiTheme="minorEastAsia" w:hAnsiTheme="minorEastAsia" w:cs="Courier New" w:hint="eastAsia"/>
+          <w:kern w:val="0"/>
+          <w:szCs w:val="24"/>
+        </w:rPr>
+        <w:t>：</w:t>
+      </w:r>
+    </w:p>
+    <w:p>
+      <w:pPr>
+        <w:autoSpaceDE w:val="0"/>
+        <w:autoSpaceDN w:val="0"/>
+        <w:adjustRightInd w:val="0"/>
+        <w:spacing w:before="0" w:beforeAutospacing="0" w:after="0" w:afterAutospacing="0"/>
+        <w:rPr>
+          <w:rFonts w:ascii="Courier New" w:hAnsi="Courier New" w:cs="Courier New"/>
+          <w:kern w:val="0"/>
+          <w:sz w:val="20"/>
+          <w:szCs w:val="20"/>
+          <w:highlight w:val="lightGray"/>
+        </w:rPr>
+      </w:pPr>
+      <w:proofErr w:type="spellStart"/>
+      <w:r>
+        <w:rPr>
+          <w:rFonts w:ascii="Courier New" w:hAnsi="Courier New" w:cs="Courier New"/>
+          <w:color w:val="000000"/>
+          <w:kern w:val="0"/>
+          <w:sz w:val="20"/>
+          <w:szCs w:val="20"/>
+          <w:highlight w:val="lightGray"/>
+        </w:rPr>
+        <w:t>clear;clc</w:t>
+      </w:r>
+      <w:proofErr w:type="spellEnd"/>
+      <w:r>
+        <w:rPr>
+          <w:rFonts w:ascii="Courier New" w:hAnsi="Courier New" w:cs="Courier New"/>
+          <w:color w:val="000000"/>
+          <w:kern w:val="0"/>
+          <w:sz w:val="20"/>
+          <w:szCs w:val="20"/>
+          <w:highlight w:val="lightGray"/>
+        </w:rPr>
+        <w:t>;</w:t>
+      </w:r>
+    </w:p>
+    <w:p>
+      <w:pPr>
+        <w:autoSpaceDE w:val="0"/>
+        <w:autoSpaceDN w:val="0"/>
+        <w:adjustRightInd w:val="0"/>
+        <w:spacing w:before="0" w:beforeAutospacing="0" w:after="0" w:afterAutospacing="0"/>
+        <w:rPr>
+          <w:rFonts w:ascii="Courier New" w:hAnsi="Courier New" w:cs="Courier New"/>
+          <w:kern w:val="0"/>
+          <w:sz w:val="20"/>
+          <w:szCs w:val="20"/>
+          <w:highlight w:val="lightGray"/>
+        </w:rPr>
+      </w:pPr>
+      <w:r>
+        <w:rPr>
+          <w:rFonts w:ascii="Courier New" w:hAnsi="Courier New" w:cs="Courier New"/>
+          <w:color w:val="000000"/>
+          <w:kern w:val="0"/>
+          <w:sz w:val="20"/>
+          <w:szCs w:val="20"/>
+          <w:highlight w:val="lightGray"/>
+        </w:rPr>
+        <w:t>A=[0 1;-1 9];</w:t>
+      </w:r>
+    </w:p>
+    <w:p>
+      <w:pPr>
+        <w:autoSpaceDE w:val="0"/>
+        <w:autoSpaceDN w:val="0"/>
+        <w:adjustRightInd w:val="0"/>
+        <w:spacing w:before="0" w:beforeAutospacing="0" w:after="0" w:afterAutospacing="0"/>
+        <w:rPr>
+          <w:rFonts w:ascii="Courier New" w:hAnsi="Courier New" w:cs="Courier New"/>
+          <w:kern w:val="0"/>
+          <w:sz w:val="20"/>
+          <w:szCs w:val="20"/>
+          <w:highlight w:val="lightGray"/>
+        </w:rPr>
+      </w:pPr>
+      <w:r>
+        <w:rPr>
+          <w:rFonts w:ascii="Courier New" w:hAnsi="Courier New" w:cs="Courier New"/>
+          <w:color w:val="000000"/>
+          <w:kern w:val="0"/>
+          <w:sz w:val="20"/>
+          <w:szCs w:val="20"/>
+          <w:highlight w:val="lightGray"/>
+        </w:rPr>
+        <w:t>B=[0;1];</w:t>
+      </w:r>
+    </w:p>
+    <w:p>
+      <w:pPr>
+        <w:autoSpaceDE w:val="0"/>
+        <w:autoSpaceDN w:val="0"/>
+        <w:adjustRightInd w:val="0"/>
+        <w:spacing w:before="0" w:beforeAutospacing="0" w:after="0" w:afterAutospacing="0"/>
+        <w:rPr>
+          <w:rFonts w:ascii="Courier New" w:hAnsi="Courier New" w:cs="Courier New"/>
+          <w:kern w:val="0"/>
+          <w:sz w:val="20"/>
+          <w:szCs w:val="20"/>
+          <w:highlight w:val="lightGray"/>
+        </w:rPr>
+      </w:pPr>
+      <w:r>
+        <w:rPr>
+          <w:rFonts w:ascii="Courier New" w:hAnsi="Courier New" w:cs="Courier New"/>
+          <w:color w:val="000000"/>
+          <w:kern w:val="0"/>
+          <w:sz w:val="20"/>
+          <w:szCs w:val="20"/>
+          <w:highlight w:val="lightGray"/>
+        </w:rPr>
+        <w:t>Q=[1 0;0 1];</w:t>
+      </w:r>
+    </w:p>
+    <w:p>
+      <w:pPr>
+        <w:autoSpaceDE w:val="0"/>
+        <w:autoSpaceDN w:val="0"/>
+        <w:adjustRightInd w:val="0"/>
+        <w:spacing w:before="0" w:beforeAutospacing="0" w:after="0" w:afterAutospacing="0"/>
+        <w:rPr>
+          <w:rFonts w:ascii="Courier New" w:hAnsi="Courier New" w:cs="Courier New"/>
+          <w:kern w:val="0"/>
+          <w:sz w:val="20"/>
+          <w:szCs w:val="20"/>
+          <w:highlight w:val="lightGray"/>
+        </w:rPr>
+      </w:pPr>
+      <w:r>
+        <w:rPr>
+          <w:rFonts w:ascii="Courier New" w:hAnsi="Courier New" w:cs="Courier New"/>
+          <w:color w:val="000000"/>
+          <w:kern w:val="0"/>
+          <w:sz w:val="20"/>
+          <w:szCs w:val="20"/>
+          <w:highlight w:val="lightGray"/>
+        </w:rPr>
+        <w:t>R=1;</w:t>
+      </w:r>
+    </w:p>
+    <w:p>
+      <w:pPr>
+        <w:autoSpaceDE w:val="0"/>
+        <w:autoSpaceDN w:val="0"/>
+        <w:adjustRightInd w:val="0"/>
+        <w:spacing w:before="0" w:beforeAutospacing="0" w:after="0" w:afterAutospacing="0"/>
+        <w:rPr>
+          <w:rFonts w:ascii="Courier New" w:hAnsi="Courier New" w:cs="Courier New"/>
+          <w:kern w:val="0"/>
+          <w:sz w:val="20"/>
+          <w:szCs w:val="20"/>
+          <w:highlight w:val="lightGray"/>
+        </w:rPr>
+      </w:pPr>
+      <w:r>
+        <w:rPr>
+          <w:rFonts w:ascii="Courier New" w:hAnsi="Courier New" w:cs="Courier New"/>
+          <w:color w:val="000000"/>
+          <w:kern w:val="0"/>
+          <w:sz w:val="20"/>
+          <w:szCs w:val="20"/>
+          <w:highlight w:val="lightGray"/>
+        </w:rPr>
+        <w:t>[</w:t>
+      </w:r>
+      <w:proofErr w:type="spellStart"/>
+      <w:r>
+        <w:rPr>
+          <w:rFonts w:ascii="Courier New" w:hAnsi="Courier New" w:cs="Courier New"/>
+          <w:color w:val="000000"/>
+          <w:kern w:val="0"/>
+          <w:sz w:val="20"/>
+          <w:szCs w:val="20"/>
+          <w:highlight w:val="lightGray"/>
+        </w:rPr>
+        <w:t>K_optimal,P</w:t>
+      </w:r>
+      <w:proofErr w:type="spellEnd"/>
+      <w:r>
+        <w:rPr>
+          <w:rFonts w:ascii="Courier New" w:hAnsi="Courier New" w:cs="Courier New"/>
+          <w:color w:val="000000"/>
+          <w:kern w:val="0"/>
+          <w:sz w:val="20"/>
+          <w:szCs w:val="20"/>
+          <w:highlight w:val="lightGray"/>
+        </w:rPr>
+        <w:t>]=</w:t>
+      </w:r>
+      <w:proofErr w:type="spellStart"/>
+      <w:r>
+        <w:rPr>
+          <w:rFonts w:ascii="Courier New" w:hAnsi="Courier New" w:cs="Courier New"/>
+          <w:color w:val="000000"/>
+          <w:kern w:val="0"/>
+          <w:sz w:val="20"/>
+          <w:szCs w:val="20"/>
+          <w:highlight w:val="lightGray"/>
+        </w:rPr>
+        <w:t>lqr</w:t>
+      </w:r>
+      <w:proofErr w:type="spellEnd"/>
+      <w:r>
+        <w:rPr>
+          <w:rFonts w:ascii="Courier New" w:hAnsi="Courier New" w:cs="Courier New"/>
+          <w:color w:val="000000"/>
+          <w:kern w:val="0"/>
+          <w:sz w:val="20"/>
+          <w:szCs w:val="20"/>
+          <w:highlight w:val="lightGray"/>
+        </w:rPr>
+        <w:t>(A,B,Q,R);</w:t>
+      </w:r>
+    </w:p>
+    <w:p>
+      <w:pPr>
+        <w:autoSpaceDE w:val="0"/>
+        <w:autoSpaceDN w:val="0"/>
+        <w:adjustRightInd w:val="0"/>
+        <w:spacing w:before="0" w:beforeAutospacing="0" w:after="0" w:afterAutospacing="0"/>
+        <w:rPr>
+          <w:rFonts w:ascii="Courier New" w:hAnsi="Courier New" w:cs="Courier New"/>
+          <w:kern w:val="0"/>
+          <w:sz w:val="20"/>
+          <w:szCs w:val="20"/>
+          <w:highlight w:val="lightGray"/>
+        </w:rPr>
+      </w:pPr>
+      <w:r>
+        <w:rPr>
+          <w:rFonts w:ascii="Courier New" w:hAnsi="Courier New" w:cs="Courier New"/>
+          <w:color w:val="000000"/>
+          <w:kern w:val="0"/>
+          <w:sz w:val="20"/>
+          <w:szCs w:val="20"/>
+          <w:highlight w:val="lightGray"/>
+        </w:rPr>
         <w:t>A_=A-B*</w:t>
       </w:r>
       <w:proofErr w:type="spellStart"/>
@@ -5768,7 +8895,23 @@
           <w:szCs w:val="24"/>
         </w:rPr>
         <w:lastRenderedPageBreak/>
-        <w:t>副函式：</w:t>
+        <w:t>副函式</w:t>
+      </w:r>
+      <w:r>
+        <w:rPr>
+          <w:rFonts w:asciiTheme="minorEastAsia" w:hAnsiTheme="minorEastAsia" w:cs="Courier New" w:hint="eastAsia"/>
+          <w:kern w:val="0"/>
+          <w:szCs w:val="24"/>
+        </w:rPr>
+        <w:t>(同HW1)</w:t>
+      </w:r>
+      <w:r>
+        <w:rPr>
+          <w:rFonts w:asciiTheme="minorEastAsia" w:hAnsiTheme="minorEastAsia" w:cs="Courier New" w:hint="eastAsia"/>
+          <w:kern w:val="0"/>
+          <w:szCs w:val="24"/>
+        </w:rPr>
+        <w:t>：</w:t>
       </w:r>
     </w:p>
     <w:p>
@@ -7236,6 +10379,23 @@
       </w:tblCellMar>
     </w:tblPr>
   </w:style>
+  <w:style w:type="paragraph" w:customStyle="1" w:styleId="Default">
+    <w:name w:val="Default"/>
+    <w:rsid w:val="00236068"/>
+    <w:pPr>
+      <w:widowControl w:val="0"/>
+      <w:autoSpaceDE w:val="0"/>
+      <w:autoSpaceDN w:val="0"/>
+      <w:adjustRightInd w:val="0"/>
+      <w:spacing w:before="0" w:beforeAutospacing="0" w:after="0" w:afterAutospacing="0"/>
+    </w:pPr>
+    <w:rPr>
+      <w:rFonts w:ascii="Times New Roman" w:hAnsi="Times New Roman" w:cs="Times New Roman"/>
+      <w:color w:val="000000"/>
+      <w:kern w:val="0"/>
+      <w:szCs w:val="24"/>
+    </w:rPr>
+  </w:style>
 </w:styles>
 </file>
 

</xml_diff>